<commit_message>
last update assignment 2
</commit_message>
<xml_diff>
--- a/Ghosh Assignment 2 Theory Spring 2018.docx
+++ b/Ghosh Assignment 2 Theory Spring 2018.docx
@@ -264,7 +264,7 @@
                   </wp:anchor>
                 </w:drawing>
               </mc:Choice>
-              <mc:Fallback xmlns:cx="http://schemas.microsoft.com/office/drawing/2014/chartex" xmlns:cx1="http://schemas.microsoft.com/office/drawing/2015/9/8/chartex" xmlns:w16se="http://schemas.microsoft.com/office/word/2015/wordml/symex">
+              <mc:Fallback xmlns:w16se="http://schemas.microsoft.com/office/word/2015/wordml/symex" xmlns:cx1="http://schemas.microsoft.com/office/drawing/2015/9/8/chartex" xmlns:cx="http://schemas.microsoft.com/office/drawing/2014/chartex">
                 <w:pict>
                   <v:group w14:anchorId="423D1672" id="Group 149" o:spid="_x0000_s1026" style="position:absolute;margin-left:0;margin-top:0;width:8in;height:95.7pt;z-index:251790336;mso-width-percent:941;mso-height-percent:121;mso-top-percent:23;mso-position-horizontal:center;mso-position-horizontal-relative:page;mso-position-vertical-relative:page;mso-width-percent:941;mso-height-percent:121;mso-top-percent:23" coordorigin="" coordsize="73152,12161" o:gfxdata="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">
                     <v:shape id="Rectangle 51" o:spid="_x0000_s1027" style="position:absolute;width:73152;height:11303;visibility:visible;mso-wrap-style:square;v-text-anchor:middle" coordsize="7312660,1129665" o:gfxdata="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" path="m,l7312660,r,1129665l3619500,733425,,1091565,,xe" fillcolor="#4f81bd [3204]" stroked="f" strokeweight="2pt">
@@ -7518,23 +7518,13 @@
         </w:rPr>
         <w:t xml:space="preserve">It is not the intention of this assignment to be "not picky". </w:t>
       </w:r>
-      <w:proofErr w:type="spellStart"/>
-      <w:r>
-        <w:rPr>
-          <w:rFonts w:ascii="Arial" w:hAnsi="Arial" w:cs="Arial"/>
-          <w:sz w:val="22"/>
-          <w:szCs w:val="22"/>
-        </w:rPr>
-        <w:t>Parital</w:t>
-      </w:r>
-      <w:proofErr w:type="spellEnd"/>
-      <w:r>
-        <w:rPr>
-          <w:rFonts w:ascii="Arial" w:hAnsi="Arial" w:cs="Arial"/>
-          <w:sz w:val="22"/>
-          <w:szCs w:val="22"/>
-        </w:rPr>
-        <w:t xml:space="preserve"> credit will be awarded as appropriate. </w:t>
+      <w:r>
+        <w:rPr>
+          <w:rFonts w:ascii="Arial" w:hAnsi="Arial" w:cs="Arial"/>
+          <w:sz w:val="22"/>
+          <w:szCs w:val="22"/>
+        </w:rPr>
+        <w:t xml:space="preserve">Parital credit will be awarded as appropriate. </w:t>
       </w:r>
     </w:p>
     <w:p>
@@ -9974,105 +9964,33 @@
           <w:sz w:val="22"/>
           <w:szCs w:val="22"/>
         </w:rPr>
-        <w:t xml:space="preserve">The relational model represents the conceptual design, storing, retrieving and processing (relational calculus). The relation model is a mathematical theoretical description. A relational database. The relational database management system (RDBMS) like DB2, Oracle, </w:t>
-      </w:r>
-      <w:proofErr w:type="spellStart"/>
-      <w:r>
-        <w:rPr>
-          <w:rFonts w:ascii="Arial" w:hAnsi="Arial" w:cs="Arial"/>
-          <w:sz w:val="22"/>
-          <w:szCs w:val="22"/>
-        </w:rPr>
-        <w:t>MySQl</w:t>
-      </w:r>
-      <w:proofErr w:type="spellEnd"/>
-      <w:r>
-        <w:rPr>
-          <w:rFonts w:ascii="Arial" w:hAnsi="Arial" w:cs="Arial"/>
-          <w:sz w:val="22"/>
-          <w:szCs w:val="22"/>
-        </w:rPr>
-        <w:t xml:space="preserve">, SQL Server) implements the relational model. The concept of relational model is theory, and a RDBMS is a real-world application of that theory. </w:t>
-      </w:r>
-    </w:p>
-    <w:p>
-      <w:pPr>
-        <w:rPr>
-          <w:rFonts w:ascii="Arial" w:hAnsi="Arial" w:cs="Arial"/>
-          <w:sz w:val="22"/>
-          <w:szCs w:val="22"/>
-        </w:rPr>
-      </w:pPr>
-    </w:p>
-    <w:p>
-      <w:pPr>
-        <w:rPr>
-          <w:rFonts w:ascii="Arial" w:hAnsi="Arial" w:cs="Arial"/>
-          <w:sz w:val="22"/>
-          <w:szCs w:val="22"/>
-        </w:rPr>
-      </w:pPr>
-      <w:r>
-        <w:rPr>
-          <w:rFonts w:ascii="Arial" w:hAnsi="Arial" w:cs="Arial"/>
-          <w:sz w:val="22"/>
-          <w:szCs w:val="22"/>
-        </w:rPr>
-        <w:t xml:space="preserve">Edgar F. </w:t>
-      </w:r>
-      <w:proofErr w:type="spellStart"/>
-      <w:r>
-        <w:rPr>
-          <w:rFonts w:ascii="Arial" w:hAnsi="Arial" w:cs="Arial"/>
-          <w:sz w:val="22"/>
-          <w:szCs w:val="22"/>
-        </w:rPr>
-        <w:t>Codd</w:t>
-      </w:r>
-      <w:proofErr w:type="spellEnd"/>
-      <w:r>
-        <w:rPr>
-          <w:rFonts w:ascii="Arial" w:hAnsi="Arial" w:cs="Arial"/>
-          <w:sz w:val="22"/>
-          <w:szCs w:val="22"/>
-        </w:rPr>
-        <w:t xml:space="preserve"> of IBM was responsible for developing the relational model in 1970. In 1974, </w:t>
-      </w:r>
-      <w:proofErr w:type="spellStart"/>
-      <w:r>
-        <w:rPr>
-          <w:rFonts w:ascii="Arial" w:hAnsi="Arial" w:cs="Arial"/>
-          <w:sz w:val="22"/>
-          <w:szCs w:val="22"/>
-        </w:rPr>
-        <w:t>Codd</w:t>
-      </w:r>
-      <w:proofErr w:type="spellEnd"/>
-      <w:r>
-        <w:rPr>
-          <w:rFonts w:ascii="Arial" w:hAnsi="Arial" w:cs="Arial"/>
-          <w:sz w:val="22"/>
-          <w:szCs w:val="22"/>
-        </w:rPr>
-        <w:t xml:space="preserve"> and other IBM researchers of the System R project created the first relational database managements system and SQL which was called System R and later named DB2. System R and DB2 was designed to be a more flexible and powerful alternative to IBM's IMS hierarchical model DBMS. The concepts of the relational mode and System R and the relational model (except for the details of their error codes) was made available to all researchers. In 1982, Oracle released their first RDBMS, which was designed for other platforms than IBM, which was based on the research of </w:t>
-      </w:r>
-      <w:proofErr w:type="spellStart"/>
-      <w:r>
-        <w:rPr>
-          <w:rFonts w:ascii="Arial" w:hAnsi="Arial" w:cs="Arial"/>
-          <w:sz w:val="22"/>
-          <w:szCs w:val="22"/>
-        </w:rPr>
-        <w:t>Codd</w:t>
-      </w:r>
-      <w:proofErr w:type="spellEnd"/>
-      <w:r>
-        <w:rPr>
-          <w:rFonts w:ascii="Arial" w:hAnsi="Arial" w:cs="Arial"/>
-          <w:sz w:val="22"/>
-          <w:szCs w:val="22"/>
-        </w:rPr>
-        <w:t xml:space="preserve"> and IBM.  However, </w:t>
+        <w:t xml:space="preserve">The relational model represents the conceptual design, storing, retrieving and processing (relational calculus). The relation model is a mathematical theoretical description. A relational database. The relational database management system (RDBMS) like DB2, Oracle, MySQl, SQL Server) implements the relational model. The concept of relational model is theory, and a RDBMS is a real-world application of that theory. </w:t>
+      </w:r>
+    </w:p>
+    <w:p>
+      <w:pPr>
+        <w:rPr>
+          <w:rFonts w:ascii="Arial" w:hAnsi="Arial" w:cs="Arial"/>
+          <w:sz w:val="22"/>
+          <w:szCs w:val="22"/>
+        </w:rPr>
+      </w:pPr>
+    </w:p>
+    <w:p>
+      <w:pPr>
+        <w:rPr>
+          <w:rFonts w:ascii="Arial" w:hAnsi="Arial" w:cs="Arial"/>
+          <w:sz w:val="22"/>
+          <w:szCs w:val="22"/>
+        </w:rPr>
+      </w:pPr>
+      <w:r>
+        <w:rPr>
+          <w:rFonts w:ascii="Arial" w:hAnsi="Arial" w:cs="Arial"/>
+          <w:sz w:val="22"/>
+          <w:szCs w:val="22"/>
+        </w:rPr>
+        <w:t xml:space="preserve">Edgar F. Codd of IBM was responsible for developing the relational model in 1970. In 1974, Codd and other IBM researchers of the System R project created the first relational database managements system and SQL which was called System R and later named DB2. System R and DB2 was designed to be a more flexible and powerful alternative to IBM's IMS hierarchical model DBMS. The concepts of the relational mode and System R and the relational model (except for the details of their error codes) was made available to all researchers. In 1982, Oracle released their first RDBMS, which was designed for other platforms than IBM, which was based on the research of Codd and IBM.  However, </w:t>
       </w:r>
       <w:r>
         <w:rPr>
@@ -11604,19 +11522,8 @@
           <w:sz w:val="22"/>
           <w:szCs w:val="22"/>
         </w:rPr>
-        <w:t>n-</w:t>
-      </w:r>
-      <w:proofErr w:type="spellStart"/>
-      <w:r>
-        <w:rPr>
-          <w:rFonts w:ascii="Arial" w:hAnsi="Arial" w:cs="Arial"/>
-          <w:b/>
-          <w:sz w:val="22"/>
-          <w:szCs w:val="22"/>
-        </w:rPr>
-        <w:t>ary</w:t>
-      </w:r>
-      <w:proofErr w:type="spellEnd"/>
+        <w:t>n-ary</w:t>
+      </w:r>
       <w:r>
         <w:rPr>
           <w:rFonts w:ascii="Arial" w:hAnsi="Arial" w:cs="Arial"/>
@@ -11766,7 +11673,6 @@
         </w:rPr>
         <w:t xml:space="preserve">cardinality applied to EMP table would be </w:t>
       </w:r>
-      <w:proofErr w:type="spellStart"/>
       <w:proofErr w:type="gramStart"/>
       <w:r>
         <w:rPr>
@@ -11776,7 +11682,6 @@
         </w:rPr>
         <w:t>one,as</w:t>
       </w:r>
-      <w:proofErr w:type="spellEnd"/>
       <w:proofErr w:type="gramEnd"/>
       <w:r>
         <w:rPr>
@@ -12652,28 +12557,8 @@
           <w:sz w:val="22"/>
           <w:szCs w:val="22"/>
         </w:rPr>
-        <w:t xml:space="preserve">In relational database two tables </w:t>
-      </w:r>
-      <w:proofErr w:type="spellStart"/>
-      <w:r>
-        <w:rPr>
-          <w:rFonts w:ascii="Arial" w:hAnsi="Arial" w:cs="Arial"/>
-          <w:sz w:val="22"/>
-          <w:szCs w:val="22"/>
-        </w:rPr>
-        <w:t>can not</w:t>
-      </w:r>
-      <w:proofErr w:type="spellEnd"/>
-      <w:r>
-        <w:rPr>
-          <w:rFonts w:ascii="Arial" w:hAnsi="Arial" w:cs="Arial"/>
-          <w:sz w:val="22"/>
-          <w:szCs w:val="22"/>
-        </w:rPr>
-        <w:t xml:space="preserve"> be created with a same name.</w:t>
-      </w:r>
-      <w:bookmarkStart w:id="16" w:name="_GoBack"/>
-      <w:bookmarkEnd w:id="16"/>
+        <w:t>In relational database two tables can not be created with a same name.</w:t>
+      </w:r>
       <w:r>
         <w:rPr>
           <w:rFonts w:ascii="Arial" w:hAnsi="Arial" w:cs="Arial"/>
@@ -12706,7 +12591,7 @@
       <w:pPr>
         <w:pStyle w:val="Heading2"/>
       </w:pPr>
-      <w:bookmarkStart w:id="17" w:name="_Toc482355479"/>
+      <w:bookmarkStart w:id="16" w:name="_Toc482355479"/>
       <w:r>
         <w:lastRenderedPageBreak/>
         <w:t xml:space="preserve">1.4 Questions - </w:t>
@@ -12720,7 +12605,7 @@
       <w:r>
         <w:t xml:space="preserve"> Constraints</w:t>
       </w:r>
-      <w:bookmarkEnd w:id="17"/>
+      <w:bookmarkEnd w:id="16"/>
       <w:r>
         <w:t xml:space="preserve">  </w:t>
       </w:r>
@@ -12814,25 +12699,7 @@
           <w:sz w:val="22"/>
           <w:szCs w:val="22"/>
         </w:rPr>
-        <w:t xml:space="preserve"> the unique key should be different in each . this will prevent any </w:t>
-      </w:r>
-      <w:proofErr w:type="spellStart"/>
-      <w:r>
-        <w:rPr>
-          <w:rFonts w:ascii="Arial" w:hAnsi="Arial" w:cs="Arial"/>
-          <w:sz w:val="22"/>
-          <w:szCs w:val="22"/>
-        </w:rPr>
-        <w:t>repetation</w:t>
-      </w:r>
-      <w:proofErr w:type="spellEnd"/>
-      <w:r>
-        <w:rPr>
-          <w:rFonts w:ascii="Arial" w:hAnsi="Arial" w:cs="Arial"/>
-          <w:sz w:val="22"/>
-          <w:szCs w:val="22"/>
-        </w:rPr>
-        <w:t xml:space="preserve"> of record.</w:t>
+        <w:t xml:space="preserve"> the unique key should be different in each . this will prevent any repetation of record.</w:t>
       </w:r>
     </w:p>
     <w:p>
@@ -12952,41 +12819,13 @@
           <w:szCs w:val="22"/>
         </w:rPr>
       </w:pPr>
-      <w:proofErr w:type="spellStart"/>
-      <w:r>
-        <w:rPr>
-          <w:rFonts w:ascii="Arial" w:hAnsi="Arial" w:cs="Arial"/>
-          <w:sz w:val="22"/>
-          <w:szCs w:val="22"/>
-        </w:rPr>
-        <w:t>emp</w:t>
-      </w:r>
-      <w:proofErr w:type="spellEnd"/>
-      <w:r>
-        <w:rPr>
-          <w:rFonts w:ascii="Arial" w:hAnsi="Arial" w:cs="Arial"/>
-          <w:sz w:val="22"/>
-          <w:szCs w:val="22"/>
-        </w:rPr>
-        <w:t xml:space="preserve"> table WORKDEPT would be </w:t>
-      </w:r>
-      <w:proofErr w:type="spellStart"/>
-      <w:r>
-        <w:rPr>
-          <w:rFonts w:ascii="Arial" w:hAnsi="Arial" w:cs="Arial"/>
-          <w:sz w:val="22"/>
-          <w:szCs w:val="22"/>
-        </w:rPr>
-        <w:t>foreing</w:t>
-      </w:r>
-      <w:proofErr w:type="spellEnd"/>
-      <w:r>
-        <w:rPr>
-          <w:rFonts w:ascii="Arial" w:hAnsi="Arial" w:cs="Arial"/>
-          <w:sz w:val="22"/>
-          <w:szCs w:val="22"/>
-        </w:rPr>
-        <w:t xml:space="preserve"> key of each employee which will connect to the primary of DEPTNO.</w:t>
+      <w:r>
+        <w:rPr>
+          <w:rFonts w:ascii="Arial" w:hAnsi="Arial" w:cs="Arial"/>
+          <w:sz w:val="22"/>
+          <w:szCs w:val="22"/>
+        </w:rPr>
+        <w:t>emp table WORKDEPT would be foreing key of each employee which will connect to the primary of DEPTNO.</w:t>
       </w:r>
     </w:p>
     <w:p>
@@ -13076,14 +12915,14 @@
       <w:pPr>
         <w:pStyle w:val="Heading2"/>
       </w:pPr>
-      <w:bookmarkStart w:id="18" w:name="_Toc482355480"/>
+      <w:bookmarkStart w:id="17" w:name="_Toc482355480"/>
       <w:r>
         <w:t xml:space="preserve">1.5 Questions - </w:t>
       </w:r>
       <w:r>
         <w:t>Relational Views</w:t>
       </w:r>
-      <w:bookmarkEnd w:id="18"/>
+      <w:bookmarkEnd w:id="17"/>
       <w:r>
         <w:t xml:space="preserve"> </w:t>
       </w:r>
@@ -13877,7 +13716,7 @@
       <w:pPr>
         <w:pStyle w:val="Heading1"/>
       </w:pPr>
-      <w:bookmarkStart w:id="19" w:name="_Toc482355481"/>
+      <w:bookmarkStart w:id="18" w:name="_Toc482355481"/>
       <w:r>
         <w:lastRenderedPageBreak/>
         <w:t>2</w:t>
@@ -13894,7 +13733,7 @@
       <w:r>
         <w:t>Concepts</w:t>
       </w:r>
-      <w:bookmarkEnd w:id="19"/>
+      <w:bookmarkEnd w:id="18"/>
     </w:p>
     <w:p>
       <w:pPr>
@@ -13967,14 +13806,14 @@
       <w:pPr>
         <w:pStyle w:val="Heading2"/>
       </w:pPr>
-      <w:bookmarkStart w:id="20" w:name="_Toc482355482"/>
+      <w:bookmarkStart w:id="19" w:name="_Toc482355482"/>
       <w:r>
         <w:t xml:space="preserve">2.1 Questions - </w:t>
       </w:r>
       <w:r>
         <w:t>Projection and Selection</w:t>
       </w:r>
-      <w:bookmarkEnd w:id="20"/>
+      <w:bookmarkEnd w:id="19"/>
       <w:r>
         <w:t xml:space="preserve"> </w:t>
       </w:r>
@@ -21261,7 +21100,7 @@
       <w:pPr>
         <w:pStyle w:val="Heading2"/>
       </w:pPr>
-      <w:bookmarkStart w:id="21" w:name="_Toc482355483"/>
+      <w:bookmarkStart w:id="20" w:name="_Toc482355483"/>
       <w:r>
         <w:lastRenderedPageBreak/>
         <w:t xml:space="preserve">2.2 Questions - </w:t>
@@ -21269,7 +21108,7 @@
       <w:r>
         <w:t>Unions, Intersection and Difference</w:t>
       </w:r>
-      <w:bookmarkEnd w:id="21"/>
+      <w:bookmarkEnd w:id="20"/>
       <w:r>
         <w:t xml:space="preserve"> </w:t>
       </w:r>
@@ -21314,25 +21153,7 @@
           <w:sz w:val="22"/>
           <w:szCs w:val="22"/>
         </w:rPr>
-        <w:t xml:space="preserve">Unions, intersections, and differences in </w:t>
-      </w:r>
-      <w:proofErr w:type="spellStart"/>
-      <w:r>
-        <w:rPr>
-          <w:rFonts w:ascii="Arial" w:hAnsi="Arial" w:cs="Arial"/>
-          <w:sz w:val="22"/>
-          <w:szCs w:val="22"/>
-        </w:rPr>
-        <w:t>dbms</w:t>
-      </w:r>
-      <w:proofErr w:type="spellEnd"/>
-      <w:r>
-        <w:rPr>
-          <w:rFonts w:ascii="Arial" w:hAnsi="Arial" w:cs="Arial"/>
-          <w:sz w:val="22"/>
-          <w:szCs w:val="22"/>
-        </w:rPr>
-        <w:t xml:space="preserve"> - </w:t>
+        <w:t xml:space="preserve">Unions, intersections, and differences in dbms - </w:t>
       </w:r>
     </w:p>
     <w:p>
@@ -21459,7 +21280,6 @@
                 <w:szCs w:val="22"/>
               </w:rPr>
             </w:pPr>
-            <w:proofErr w:type="spellStart"/>
             <w:r>
               <w:rPr>
                 <w:rFonts w:ascii="Arial" w:hAnsi="Arial" w:cs="Arial"/>
@@ -21469,7 +21289,6 @@
               </w:rPr>
               <w:t>PlayerID</w:t>
             </w:r>
-            <w:proofErr w:type="spellEnd"/>
           </w:p>
         </w:tc>
         <w:tc>
@@ -21486,7 +21305,6 @@
                 <w:szCs w:val="22"/>
               </w:rPr>
             </w:pPr>
-            <w:proofErr w:type="spellStart"/>
             <w:r>
               <w:rPr>
                 <w:rFonts w:ascii="Arial" w:hAnsi="Arial" w:cs="Arial"/>
@@ -21496,7 +21314,6 @@
               </w:rPr>
               <w:t>PlayerName</w:t>
             </w:r>
-            <w:proofErr w:type="spellEnd"/>
           </w:p>
         </w:tc>
         <w:tc>
@@ -21513,7 +21330,6 @@
                 <w:szCs w:val="22"/>
               </w:rPr>
             </w:pPr>
-            <w:proofErr w:type="spellStart"/>
             <w:r>
               <w:rPr>
                 <w:rFonts w:ascii="Arial" w:hAnsi="Arial" w:cs="Arial"/>
@@ -21523,7 +21339,6 @@
               </w:rPr>
               <w:t>PlayerTeam</w:t>
             </w:r>
-            <w:proofErr w:type="spellEnd"/>
           </w:p>
         </w:tc>
         <w:tc>
@@ -21540,7 +21355,6 @@
                 <w:szCs w:val="22"/>
               </w:rPr>
             </w:pPr>
-            <w:proofErr w:type="spellStart"/>
             <w:r>
               <w:rPr>
                 <w:rFonts w:ascii="Arial" w:hAnsi="Arial" w:cs="Arial"/>
@@ -21550,7 +21364,6 @@
               </w:rPr>
               <w:t>PlayerPosition</w:t>
             </w:r>
-            <w:proofErr w:type="spellEnd"/>
           </w:p>
         </w:tc>
       </w:tr>
@@ -22154,18 +21967,8 @@
                 <w:sz w:val="22"/>
                 <w:szCs w:val="22"/>
               </w:rPr>
-              <w:t xml:space="preserve">Bryant, </w:t>
-            </w:r>
-            <w:proofErr w:type="spellStart"/>
-            <w:r>
-              <w:rPr>
-                <w:rFonts w:ascii="Arial" w:hAnsi="Arial" w:cs="Arial"/>
-                <w:sz w:val="22"/>
-                <w:szCs w:val="22"/>
-              </w:rPr>
-              <w:t>Martavis</w:t>
-            </w:r>
-            <w:proofErr w:type="spellEnd"/>
+              <w:t>Bryant, Martavis</w:t>
+            </w:r>
           </w:p>
         </w:tc>
         <w:tc>
@@ -22257,18 +22060,8 @@
                 <w:sz w:val="22"/>
                 <w:szCs w:val="22"/>
               </w:rPr>
-              <w:t xml:space="preserve">Bell, </w:t>
-            </w:r>
-            <w:proofErr w:type="spellStart"/>
-            <w:r>
-              <w:rPr>
-                <w:rFonts w:ascii="Arial" w:hAnsi="Arial" w:cs="Arial"/>
-                <w:sz w:val="22"/>
-                <w:szCs w:val="22"/>
-              </w:rPr>
-              <w:t>Le'Veon</w:t>
-            </w:r>
-            <w:proofErr w:type="spellEnd"/>
+              <w:t>Bell, Le'Veon</w:t>
+            </w:r>
           </w:p>
         </w:tc>
         <w:tc>
@@ -22354,23 +22147,13 @@
                 <w:szCs w:val="22"/>
               </w:rPr>
             </w:pPr>
-            <w:proofErr w:type="spellStart"/>
-            <w:r>
-              <w:rPr>
-                <w:rFonts w:ascii="Arial" w:hAnsi="Arial" w:cs="Arial"/>
-                <w:sz w:val="22"/>
-                <w:szCs w:val="22"/>
-              </w:rPr>
-              <w:t>Flacco</w:t>
-            </w:r>
-            <w:proofErr w:type="spellEnd"/>
-            <w:r>
-              <w:rPr>
-                <w:rFonts w:ascii="Arial" w:hAnsi="Arial" w:cs="Arial"/>
-                <w:sz w:val="22"/>
-                <w:szCs w:val="22"/>
-              </w:rPr>
-              <w:t>, Joe</w:t>
+            <w:r>
+              <w:rPr>
+                <w:rFonts w:ascii="Arial" w:hAnsi="Arial" w:cs="Arial"/>
+                <w:sz w:val="22"/>
+                <w:szCs w:val="22"/>
+              </w:rPr>
+              <w:t>Flacco, Joe</w:t>
             </w:r>
           </w:p>
         </w:tc>
@@ -22757,27 +22540,7 @@
                 <w:sz w:val="22"/>
                 <w:szCs w:val="22"/>
               </w:rPr>
-              <w:t xml:space="preserve">AFC North Team </w:t>
-            </w:r>
-            <w:proofErr w:type="spellStart"/>
-            <w:r>
-              <w:rPr>
-                <w:rFonts w:ascii="Arial" w:hAnsi="Arial" w:cs="Arial"/>
-                <w:b/>
-                <w:sz w:val="22"/>
-                <w:szCs w:val="22"/>
-              </w:rPr>
-              <w:t>QuarterBacks</w:t>
-            </w:r>
-            <w:proofErr w:type="spellEnd"/>
-            <w:r>
-              <w:rPr>
-                <w:rFonts w:ascii="Arial" w:hAnsi="Arial" w:cs="Arial"/>
-                <w:b/>
-                <w:sz w:val="22"/>
-                <w:szCs w:val="22"/>
-              </w:rPr>
-              <w:t xml:space="preserve"> and Punters</w:t>
+              <w:t>AFC North Team QuarterBacks and Punters</w:t>
             </w:r>
           </w:p>
         </w:tc>
@@ -22797,7 +22560,6 @@
                 <w:szCs w:val="22"/>
               </w:rPr>
             </w:pPr>
-            <w:proofErr w:type="spellStart"/>
             <w:r>
               <w:rPr>
                 <w:rFonts w:ascii="Arial" w:hAnsi="Arial" w:cs="Arial"/>
@@ -22807,7 +22569,6 @@
               </w:rPr>
               <w:t>PlayerID</w:t>
             </w:r>
-            <w:proofErr w:type="spellEnd"/>
           </w:p>
         </w:tc>
         <w:tc>
@@ -22824,7 +22585,6 @@
                 <w:szCs w:val="22"/>
               </w:rPr>
             </w:pPr>
-            <w:proofErr w:type="spellStart"/>
             <w:r>
               <w:rPr>
                 <w:rFonts w:ascii="Arial" w:hAnsi="Arial" w:cs="Arial"/>
@@ -22834,7 +22594,6 @@
               </w:rPr>
               <w:t>PlayerName</w:t>
             </w:r>
-            <w:proofErr w:type="spellEnd"/>
           </w:p>
         </w:tc>
         <w:tc>
@@ -22851,7 +22610,6 @@
                 <w:szCs w:val="22"/>
               </w:rPr>
             </w:pPr>
-            <w:proofErr w:type="spellStart"/>
             <w:r>
               <w:rPr>
                 <w:rFonts w:ascii="Arial" w:hAnsi="Arial" w:cs="Arial"/>
@@ -22861,7 +22619,6 @@
               </w:rPr>
               <w:t>PlayerTeam</w:t>
             </w:r>
-            <w:proofErr w:type="spellEnd"/>
           </w:p>
         </w:tc>
         <w:tc>
@@ -22878,7 +22635,6 @@
                 <w:szCs w:val="22"/>
               </w:rPr>
             </w:pPr>
-            <w:proofErr w:type="spellStart"/>
             <w:r>
               <w:rPr>
                 <w:rFonts w:ascii="Arial" w:hAnsi="Arial" w:cs="Arial"/>
@@ -22888,7 +22644,6 @@
               </w:rPr>
               <w:t>PlayerPosition</w:t>
             </w:r>
-            <w:proofErr w:type="spellEnd"/>
           </w:p>
         </w:tc>
       </w:tr>
@@ -23114,23 +22869,13 @@
                 <w:szCs w:val="22"/>
               </w:rPr>
             </w:pPr>
-            <w:proofErr w:type="spellStart"/>
-            <w:r>
-              <w:rPr>
-                <w:rFonts w:ascii="Arial" w:hAnsi="Arial" w:cs="Arial"/>
-                <w:sz w:val="22"/>
-                <w:szCs w:val="22"/>
-              </w:rPr>
-              <w:t>Flacco</w:t>
-            </w:r>
-            <w:proofErr w:type="spellEnd"/>
-            <w:r>
-              <w:rPr>
-                <w:rFonts w:ascii="Arial" w:hAnsi="Arial" w:cs="Arial"/>
-                <w:sz w:val="22"/>
-                <w:szCs w:val="22"/>
-              </w:rPr>
-              <w:t>, Joe</w:t>
+            <w:r>
+              <w:rPr>
+                <w:rFonts w:ascii="Arial" w:hAnsi="Arial" w:cs="Arial"/>
+                <w:sz w:val="22"/>
+                <w:szCs w:val="22"/>
+              </w:rPr>
+              <w:t>Flacco, Joe</w:t>
             </w:r>
           </w:p>
         </w:tc>
@@ -23532,25 +23277,7 @@
           <w:sz w:val="22"/>
           <w:szCs w:val="22"/>
         </w:rPr>
-        <w:t xml:space="preserve"> from the previous AFC North Teams and AFC North Team </w:t>
-      </w:r>
-      <w:proofErr w:type="spellStart"/>
-      <w:r>
-        <w:rPr>
-          <w:rFonts w:ascii="Arial" w:hAnsi="Arial" w:cs="Arial"/>
-          <w:sz w:val="22"/>
-          <w:szCs w:val="22"/>
-        </w:rPr>
-        <w:t>QuarterBacks</w:t>
-      </w:r>
-      <w:proofErr w:type="spellEnd"/>
-      <w:r>
-        <w:rPr>
-          <w:rFonts w:ascii="Arial" w:hAnsi="Arial" w:cs="Arial"/>
-          <w:sz w:val="22"/>
-          <w:szCs w:val="22"/>
-        </w:rPr>
-        <w:t xml:space="preserve"> and Punters that would be the result of the </w:t>
+        <w:t xml:space="preserve"> from the previous AFC North Teams and AFC North Team QuarterBacks and Punters that would be the result of the </w:t>
       </w:r>
       <w:r>
         <w:rPr>
@@ -23631,7 +23358,6 @@
                 <w:szCs w:val="22"/>
               </w:rPr>
             </w:pPr>
-            <w:proofErr w:type="spellStart"/>
             <w:r>
               <w:rPr>
                 <w:rFonts w:ascii="Arial" w:hAnsi="Arial" w:cs="Arial"/>
@@ -23641,7 +23367,6 @@
               </w:rPr>
               <w:t>PlayerID</w:t>
             </w:r>
-            <w:proofErr w:type="spellEnd"/>
           </w:p>
         </w:tc>
         <w:tc>
@@ -23658,7 +23383,6 @@
                 <w:szCs w:val="22"/>
               </w:rPr>
             </w:pPr>
-            <w:proofErr w:type="spellStart"/>
             <w:r>
               <w:rPr>
                 <w:rFonts w:ascii="Arial" w:hAnsi="Arial" w:cs="Arial"/>
@@ -23668,7 +23392,6 @@
               </w:rPr>
               <w:t>PlayerName</w:t>
             </w:r>
-            <w:proofErr w:type="spellEnd"/>
           </w:p>
         </w:tc>
         <w:tc>
@@ -23685,7 +23408,6 @@
                 <w:szCs w:val="22"/>
               </w:rPr>
             </w:pPr>
-            <w:proofErr w:type="spellStart"/>
             <w:r>
               <w:rPr>
                 <w:rFonts w:ascii="Arial" w:hAnsi="Arial" w:cs="Arial"/>
@@ -23695,7 +23417,6 @@
               </w:rPr>
               <w:t>PlayerTeam</w:t>
             </w:r>
-            <w:proofErr w:type="spellEnd"/>
           </w:p>
         </w:tc>
         <w:tc>
@@ -23712,7 +23433,6 @@
                 <w:szCs w:val="22"/>
               </w:rPr>
             </w:pPr>
-            <w:proofErr w:type="spellStart"/>
             <w:r>
               <w:rPr>
                 <w:rFonts w:ascii="Arial" w:hAnsi="Arial" w:cs="Arial"/>
@@ -23722,7 +23442,6 @@
               </w:rPr>
               <w:t>PlayerPosition</w:t>
             </w:r>
-            <w:proofErr w:type="spellEnd"/>
           </w:p>
         </w:tc>
       </w:tr>
@@ -24326,18 +24045,8 @@
                 <w:sz w:val="22"/>
                 <w:szCs w:val="22"/>
               </w:rPr>
-              <w:t xml:space="preserve">Bryant, </w:t>
-            </w:r>
-            <w:proofErr w:type="spellStart"/>
-            <w:r>
-              <w:rPr>
-                <w:rFonts w:ascii="Arial" w:hAnsi="Arial" w:cs="Arial"/>
-                <w:sz w:val="22"/>
-                <w:szCs w:val="22"/>
-              </w:rPr>
-              <w:t>Martavis</w:t>
-            </w:r>
-            <w:proofErr w:type="spellEnd"/>
+              <w:t>Bryant, Martavis</w:t>
+            </w:r>
           </w:p>
         </w:tc>
         <w:tc>
@@ -24429,18 +24138,8 @@
                 <w:sz w:val="22"/>
                 <w:szCs w:val="22"/>
               </w:rPr>
-              <w:t xml:space="preserve">Bell, </w:t>
-            </w:r>
-            <w:proofErr w:type="spellStart"/>
-            <w:r>
-              <w:rPr>
-                <w:rFonts w:ascii="Arial" w:hAnsi="Arial" w:cs="Arial"/>
-                <w:sz w:val="22"/>
-                <w:szCs w:val="22"/>
-              </w:rPr>
-              <w:t>Le'Veon</w:t>
-            </w:r>
-            <w:proofErr w:type="spellEnd"/>
+              <w:t>Bell, Le'Veon</w:t>
+            </w:r>
           </w:p>
         </w:tc>
         <w:tc>
@@ -24526,23 +24225,13 @@
                 <w:szCs w:val="22"/>
               </w:rPr>
             </w:pPr>
-            <w:proofErr w:type="spellStart"/>
-            <w:r>
-              <w:rPr>
-                <w:rFonts w:ascii="Arial" w:hAnsi="Arial" w:cs="Arial"/>
-                <w:sz w:val="22"/>
-                <w:szCs w:val="22"/>
-              </w:rPr>
-              <w:t>Flacco</w:t>
-            </w:r>
-            <w:proofErr w:type="spellEnd"/>
-            <w:r>
-              <w:rPr>
-                <w:rFonts w:ascii="Arial" w:hAnsi="Arial" w:cs="Arial"/>
-                <w:sz w:val="22"/>
-                <w:szCs w:val="22"/>
-              </w:rPr>
-              <w:t>, Joe</w:t>
+            <w:r>
+              <w:rPr>
+                <w:rFonts w:ascii="Arial" w:hAnsi="Arial" w:cs="Arial"/>
+                <w:sz w:val="22"/>
+                <w:szCs w:val="22"/>
+              </w:rPr>
+              <w:t>Flacco, Joe</w:t>
             </w:r>
           </w:p>
         </w:tc>
@@ -25260,25 +24949,7 @@
           <w:sz w:val="22"/>
           <w:szCs w:val="22"/>
         </w:rPr>
-        <w:t xml:space="preserve"> from the previous AFC North Teams and AFC North Team </w:t>
-      </w:r>
-      <w:proofErr w:type="spellStart"/>
-      <w:r>
-        <w:rPr>
-          <w:rFonts w:ascii="Arial" w:hAnsi="Arial" w:cs="Arial"/>
-          <w:sz w:val="22"/>
-          <w:szCs w:val="22"/>
-        </w:rPr>
-        <w:t>QuarterBacks</w:t>
-      </w:r>
-      <w:proofErr w:type="spellEnd"/>
-      <w:r>
-        <w:rPr>
-          <w:rFonts w:ascii="Arial" w:hAnsi="Arial" w:cs="Arial"/>
-          <w:sz w:val="22"/>
-          <w:szCs w:val="22"/>
-        </w:rPr>
-        <w:t xml:space="preserve"> that would be the result of the </w:t>
+        <w:t xml:space="preserve"> from the previous AFC North Teams and AFC North Team QuarterBacks that would be the result of the </w:t>
       </w:r>
       <w:r>
         <w:rPr>
@@ -25359,7 +25030,6 @@
                 <w:szCs w:val="22"/>
               </w:rPr>
             </w:pPr>
-            <w:proofErr w:type="spellStart"/>
             <w:r>
               <w:rPr>
                 <w:rFonts w:ascii="Arial" w:hAnsi="Arial" w:cs="Arial"/>
@@ -25369,7 +25039,6 @@
               </w:rPr>
               <w:t>PlayerID</w:t>
             </w:r>
-            <w:proofErr w:type="spellEnd"/>
           </w:p>
         </w:tc>
         <w:tc>
@@ -25386,7 +25055,6 @@
                 <w:szCs w:val="22"/>
               </w:rPr>
             </w:pPr>
-            <w:proofErr w:type="spellStart"/>
             <w:r>
               <w:rPr>
                 <w:rFonts w:ascii="Arial" w:hAnsi="Arial" w:cs="Arial"/>
@@ -25396,7 +25064,6 @@
               </w:rPr>
               <w:t>PlayerName</w:t>
             </w:r>
-            <w:proofErr w:type="spellEnd"/>
           </w:p>
         </w:tc>
         <w:tc>
@@ -25413,7 +25080,6 @@
                 <w:szCs w:val="22"/>
               </w:rPr>
             </w:pPr>
-            <w:proofErr w:type="spellStart"/>
             <w:r>
               <w:rPr>
                 <w:rFonts w:ascii="Arial" w:hAnsi="Arial" w:cs="Arial"/>
@@ -25423,7 +25089,6 @@
               </w:rPr>
               <w:t>PlayerTeam</w:t>
             </w:r>
-            <w:proofErr w:type="spellEnd"/>
           </w:p>
         </w:tc>
         <w:tc>
@@ -25440,7 +25105,6 @@
                 <w:szCs w:val="22"/>
               </w:rPr>
             </w:pPr>
-            <w:proofErr w:type="spellStart"/>
             <w:r>
               <w:rPr>
                 <w:rFonts w:ascii="Arial" w:hAnsi="Arial" w:cs="Arial"/>
@@ -25450,7 +25114,6 @@
               </w:rPr>
               <w:t>PlayerPosition</w:t>
             </w:r>
-            <w:proofErr w:type="spellEnd"/>
           </w:p>
         </w:tc>
       </w:tr>
@@ -26054,18 +25717,8 @@
                 <w:sz w:val="22"/>
                 <w:szCs w:val="22"/>
               </w:rPr>
-              <w:t xml:space="preserve">Bryant, </w:t>
-            </w:r>
-            <w:proofErr w:type="spellStart"/>
-            <w:r>
-              <w:rPr>
-                <w:rFonts w:ascii="Arial" w:hAnsi="Arial" w:cs="Arial"/>
-                <w:sz w:val="22"/>
-                <w:szCs w:val="22"/>
-              </w:rPr>
-              <w:t>Martavis</w:t>
-            </w:r>
-            <w:proofErr w:type="spellEnd"/>
+              <w:t>Bryant, Martavis</w:t>
+            </w:r>
           </w:p>
         </w:tc>
         <w:tc>
@@ -26158,18 +25811,8 @@
                 <w:sz w:val="22"/>
                 <w:szCs w:val="22"/>
               </w:rPr>
-              <w:t xml:space="preserve">Bell, </w:t>
-            </w:r>
-            <w:proofErr w:type="spellStart"/>
-            <w:r>
-              <w:rPr>
-                <w:rFonts w:ascii="Arial" w:hAnsi="Arial" w:cs="Arial"/>
-                <w:sz w:val="22"/>
-                <w:szCs w:val="22"/>
-              </w:rPr>
-              <w:t>Le'Veon</w:t>
-            </w:r>
-            <w:proofErr w:type="spellEnd"/>
+              <w:t>Bell, Le'Veon</w:t>
+            </w:r>
           </w:p>
         </w:tc>
         <w:tc>
@@ -26255,23 +25898,13 @@
                 <w:szCs w:val="22"/>
               </w:rPr>
             </w:pPr>
-            <w:proofErr w:type="spellStart"/>
-            <w:r>
-              <w:rPr>
-                <w:rFonts w:ascii="Arial" w:hAnsi="Arial" w:cs="Arial"/>
-                <w:sz w:val="22"/>
-                <w:szCs w:val="22"/>
-              </w:rPr>
-              <w:t>Flacco</w:t>
-            </w:r>
-            <w:proofErr w:type="spellEnd"/>
-            <w:r>
-              <w:rPr>
-                <w:rFonts w:ascii="Arial" w:hAnsi="Arial" w:cs="Arial"/>
-                <w:sz w:val="22"/>
-                <w:szCs w:val="22"/>
-              </w:rPr>
-              <w:t>, Joe</w:t>
+            <w:r>
+              <w:rPr>
+                <w:rFonts w:ascii="Arial" w:hAnsi="Arial" w:cs="Arial"/>
+                <w:sz w:val="22"/>
+                <w:szCs w:val="22"/>
+              </w:rPr>
+              <w:t>Flacco, Joe</w:t>
             </w:r>
           </w:p>
         </w:tc>
@@ -26913,25 +26546,7 @@
           <w:sz w:val="22"/>
           <w:szCs w:val="22"/>
         </w:rPr>
-        <w:t xml:space="preserve"> from the previous AFC North Teams and AFC North Team </w:t>
-      </w:r>
-      <w:proofErr w:type="spellStart"/>
-      <w:r>
-        <w:rPr>
-          <w:rFonts w:ascii="Arial" w:hAnsi="Arial" w:cs="Arial"/>
-          <w:sz w:val="22"/>
-          <w:szCs w:val="22"/>
-        </w:rPr>
-        <w:t>QuarterBacks</w:t>
-      </w:r>
-      <w:proofErr w:type="spellEnd"/>
-      <w:r>
-        <w:rPr>
-          <w:rFonts w:ascii="Arial" w:hAnsi="Arial" w:cs="Arial"/>
-          <w:sz w:val="22"/>
-          <w:szCs w:val="22"/>
-        </w:rPr>
-        <w:t xml:space="preserve"> and Punters that would be the result of the </w:t>
+        <w:t xml:space="preserve"> from the previous AFC North Teams and AFC North Team QuarterBacks and Punters that would be the result of the </w:t>
       </w:r>
       <w:r>
         <w:rPr>
@@ -27198,23 +26813,13 @@
                 <w:szCs w:val="22"/>
               </w:rPr>
             </w:pPr>
-            <w:proofErr w:type="spellStart"/>
-            <w:r>
-              <w:rPr>
-                <w:rFonts w:ascii="Arial" w:hAnsi="Arial" w:cs="Arial"/>
-                <w:sz w:val="22"/>
-                <w:szCs w:val="22"/>
-              </w:rPr>
-              <w:t>Flacco</w:t>
-            </w:r>
-            <w:proofErr w:type="spellEnd"/>
-            <w:r>
-              <w:rPr>
-                <w:rFonts w:ascii="Arial" w:hAnsi="Arial" w:cs="Arial"/>
-                <w:sz w:val="22"/>
-                <w:szCs w:val="22"/>
-              </w:rPr>
-              <w:t>, Joe</w:t>
+            <w:r>
+              <w:rPr>
+                <w:rFonts w:ascii="Arial" w:hAnsi="Arial" w:cs="Arial"/>
+                <w:sz w:val="22"/>
+                <w:szCs w:val="22"/>
+              </w:rPr>
+              <w:t>Flacco, Joe</w:t>
             </w:r>
           </w:p>
         </w:tc>
@@ -27412,25 +27017,7 @@
           <w:sz w:val="22"/>
           <w:szCs w:val="22"/>
         </w:rPr>
-        <w:t xml:space="preserve"> from the previous AFC North Teams and AFC North Team </w:t>
-      </w:r>
-      <w:proofErr w:type="spellStart"/>
-      <w:r>
-        <w:rPr>
-          <w:rFonts w:ascii="Arial" w:hAnsi="Arial" w:cs="Arial"/>
-          <w:sz w:val="22"/>
-          <w:szCs w:val="22"/>
-        </w:rPr>
-        <w:t>QuarterBacks</w:t>
-      </w:r>
-      <w:proofErr w:type="spellEnd"/>
-      <w:r>
-        <w:rPr>
-          <w:rFonts w:ascii="Arial" w:hAnsi="Arial" w:cs="Arial"/>
-          <w:sz w:val="22"/>
-          <w:szCs w:val="22"/>
-        </w:rPr>
-        <w:t xml:space="preserve"> and Punters that would be the result of the </w:t>
+        <w:t xml:space="preserve"> from the previous AFC North Teams and AFC North Team QuarterBacks and Punters that would be the result of the </w:t>
       </w:r>
       <w:r>
         <w:rPr>
@@ -27447,25 +27034,7 @@
           <w:sz w:val="22"/>
           <w:szCs w:val="22"/>
         </w:rPr>
-        <w:t xml:space="preserve">between the previous AFC North Teams and AFC North Team </w:t>
-      </w:r>
-      <w:proofErr w:type="spellStart"/>
-      <w:r>
-        <w:rPr>
-          <w:rFonts w:ascii="Arial" w:hAnsi="Arial" w:cs="Arial"/>
-          <w:sz w:val="22"/>
-          <w:szCs w:val="22"/>
-        </w:rPr>
-        <w:t>QuarterBacks</w:t>
-      </w:r>
-      <w:proofErr w:type="spellEnd"/>
-      <w:r>
-        <w:rPr>
-          <w:rFonts w:ascii="Arial" w:hAnsi="Arial" w:cs="Arial"/>
-          <w:sz w:val="22"/>
-          <w:szCs w:val="22"/>
-        </w:rPr>
-        <w:t xml:space="preserve"> and Punters.  Answer =&gt;</w:t>
+        <w:t>between the previous AFC North Teams and AFC North Team QuarterBacks and Punters.  Answer =&gt;</w:t>
       </w:r>
     </w:p>
     <w:tbl>
@@ -27495,7 +27064,6 @@
                 <w:szCs w:val="22"/>
               </w:rPr>
             </w:pPr>
-            <w:proofErr w:type="spellStart"/>
             <w:r>
               <w:rPr>
                 <w:rFonts w:ascii="Arial" w:hAnsi="Arial" w:cs="Arial"/>
@@ -27505,7 +27073,6 @@
               </w:rPr>
               <w:t>PlayerID</w:t>
             </w:r>
-            <w:proofErr w:type="spellEnd"/>
           </w:p>
         </w:tc>
         <w:tc>
@@ -27522,7 +27089,6 @@
                 <w:szCs w:val="22"/>
               </w:rPr>
             </w:pPr>
-            <w:proofErr w:type="spellStart"/>
             <w:r>
               <w:rPr>
                 <w:rFonts w:ascii="Arial" w:hAnsi="Arial" w:cs="Arial"/>
@@ -27532,7 +27098,6 @@
               </w:rPr>
               <w:t>PlayerName</w:t>
             </w:r>
-            <w:proofErr w:type="spellEnd"/>
           </w:p>
         </w:tc>
         <w:tc>
@@ -27549,7 +27114,6 @@
                 <w:szCs w:val="22"/>
               </w:rPr>
             </w:pPr>
-            <w:proofErr w:type="spellStart"/>
             <w:r>
               <w:rPr>
                 <w:rFonts w:ascii="Arial" w:hAnsi="Arial" w:cs="Arial"/>
@@ -27559,7 +27123,6 @@
               </w:rPr>
               <w:t>PlayerTeam</w:t>
             </w:r>
-            <w:proofErr w:type="spellEnd"/>
           </w:p>
         </w:tc>
         <w:tc>
@@ -27576,7 +27139,6 @@
                 <w:szCs w:val="22"/>
               </w:rPr>
             </w:pPr>
-            <w:proofErr w:type="spellStart"/>
             <w:r>
               <w:rPr>
                 <w:rFonts w:ascii="Arial" w:hAnsi="Arial" w:cs="Arial"/>
@@ -27586,7 +27148,6 @@
               </w:rPr>
               <w:t>PlayerPosition</w:t>
             </w:r>
-            <w:proofErr w:type="spellEnd"/>
           </w:p>
         </w:tc>
       </w:tr>
@@ -28004,18 +27565,8 @@
                 <w:sz w:val="22"/>
                 <w:szCs w:val="22"/>
               </w:rPr>
-              <w:t xml:space="preserve">Bryant, </w:t>
-            </w:r>
-            <w:proofErr w:type="spellStart"/>
-            <w:r>
-              <w:rPr>
-                <w:rFonts w:ascii="Arial" w:hAnsi="Arial" w:cs="Arial"/>
-                <w:sz w:val="22"/>
-                <w:szCs w:val="22"/>
-              </w:rPr>
-              <w:t>Martavis</w:t>
-            </w:r>
-            <w:proofErr w:type="spellEnd"/>
+              <w:t>Bryant, Martavis</w:t>
+            </w:r>
           </w:p>
         </w:tc>
         <w:tc>
@@ -28107,18 +27658,8 @@
                 <w:sz w:val="22"/>
                 <w:szCs w:val="22"/>
               </w:rPr>
-              <w:t xml:space="preserve">Bell, </w:t>
-            </w:r>
-            <w:proofErr w:type="spellStart"/>
-            <w:r>
-              <w:rPr>
-                <w:rFonts w:ascii="Arial" w:hAnsi="Arial" w:cs="Arial"/>
-                <w:sz w:val="22"/>
-                <w:szCs w:val="22"/>
-              </w:rPr>
-              <w:t>Le'Veon</w:t>
-            </w:r>
-            <w:proofErr w:type="spellEnd"/>
+              <w:t>Bell, Le'Veon</w:t>
+            </w:r>
           </w:p>
         </w:tc>
         <w:tc>
@@ -28532,25 +28073,7 @@
           <w:sz w:val="22"/>
           <w:szCs w:val="22"/>
         </w:rPr>
-        <w:t xml:space="preserve"> from the previous AFC North Team Players and AFC North Team </w:t>
-      </w:r>
-      <w:proofErr w:type="spellStart"/>
-      <w:r>
-        <w:rPr>
-          <w:rFonts w:ascii="Arial" w:hAnsi="Arial" w:cs="Arial"/>
-          <w:sz w:val="22"/>
-          <w:szCs w:val="22"/>
-        </w:rPr>
-        <w:t>QuarterBacks</w:t>
-      </w:r>
-      <w:proofErr w:type="spellEnd"/>
-      <w:r>
-        <w:rPr>
-          <w:rFonts w:ascii="Arial" w:hAnsi="Arial" w:cs="Arial"/>
-          <w:sz w:val="22"/>
-          <w:szCs w:val="22"/>
-        </w:rPr>
-        <w:t xml:space="preserve"> and Punters that would be the result of the </w:t>
+        <w:t xml:space="preserve"> from the previous AFC North Team Players and AFC North Team QuarterBacks and Punters that would be the result of the </w:t>
       </w:r>
       <w:r>
         <w:rPr>
@@ -28567,25 +28090,7 @@
           <w:sz w:val="22"/>
           <w:szCs w:val="22"/>
         </w:rPr>
-        <w:t xml:space="preserve">between the previous AFC North Team </w:t>
-      </w:r>
-      <w:proofErr w:type="spellStart"/>
-      <w:r>
-        <w:rPr>
-          <w:rFonts w:ascii="Arial" w:hAnsi="Arial" w:cs="Arial"/>
-          <w:sz w:val="22"/>
-          <w:szCs w:val="22"/>
-        </w:rPr>
-        <w:t>QuarterBacks</w:t>
-      </w:r>
-      <w:proofErr w:type="spellEnd"/>
-      <w:r>
-        <w:rPr>
-          <w:rFonts w:ascii="Arial" w:hAnsi="Arial" w:cs="Arial"/>
-          <w:sz w:val="22"/>
-          <w:szCs w:val="22"/>
-        </w:rPr>
-        <w:t xml:space="preserve"> and Punters and AFC North Teams.  Answer =&gt;</w:t>
+        <w:t>between the previous AFC North Team QuarterBacks and Punters and AFC North Teams.  Answer =&gt;</w:t>
       </w:r>
     </w:p>
     <w:tbl>
@@ -28615,7 +28120,6 @@
                 <w:szCs w:val="22"/>
               </w:rPr>
             </w:pPr>
-            <w:proofErr w:type="spellStart"/>
             <w:r>
               <w:rPr>
                 <w:rFonts w:ascii="Arial" w:hAnsi="Arial" w:cs="Arial"/>
@@ -28625,7 +28129,6 @@
               </w:rPr>
               <w:t>PlayerID</w:t>
             </w:r>
-            <w:proofErr w:type="spellEnd"/>
           </w:p>
         </w:tc>
         <w:tc>
@@ -28642,7 +28145,6 @@
                 <w:szCs w:val="22"/>
               </w:rPr>
             </w:pPr>
-            <w:proofErr w:type="spellStart"/>
             <w:r>
               <w:rPr>
                 <w:rFonts w:ascii="Arial" w:hAnsi="Arial" w:cs="Arial"/>
@@ -28652,7 +28154,6 @@
               </w:rPr>
               <w:t>PlayerName</w:t>
             </w:r>
-            <w:proofErr w:type="spellEnd"/>
           </w:p>
         </w:tc>
         <w:tc>
@@ -28669,7 +28170,6 @@
                 <w:szCs w:val="22"/>
               </w:rPr>
             </w:pPr>
-            <w:proofErr w:type="spellStart"/>
             <w:r>
               <w:rPr>
                 <w:rFonts w:ascii="Arial" w:hAnsi="Arial" w:cs="Arial"/>
@@ -28679,7 +28179,6 @@
               </w:rPr>
               <w:t>PlayerTeam</w:t>
             </w:r>
-            <w:proofErr w:type="spellEnd"/>
           </w:p>
         </w:tc>
         <w:tc>
@@ -28696,7 +28195,6 @@
                 <w:szCs w:val="22"/>
               </w:rPr>
             </w:pPr>
-            <w:proofErr w:type="spellStart"/>
             <w:r>
               <w:rPr>
                 <w:rFonts w:ascii="Arial" w:hAnsi="Arial" w:cs="Arial"/>
@@ -28706,7 +28204,6 @@
               </w:rPr>
               <w:t>PlayerPosition</w:t>
             </w:r>
-            <w:proofErr w:type="spellEnd"/>
           </w:p>
         </w:tc>
       </w:tr>
@@ -29124,18 +28621,8 @@
                 <w:sz w:val="22"/>
                 <w:szCs w:val="22"/>
               </w:rPr>
-              <w:t xml:space="preserve">Bryant, </w:t>
-            </w:r>
-            <w:proofErr w:type="spellStart"/>
-            <w:r>
-              <w:rPr>
-                <w:rFonts w:ascii="Arial" w:hAnsi="Arial" w:cs="Arial"/>
-                <w:sz w:val="22"/>
-                <w:szCs w:val="22"/>
-              </w:rPr>
-              <w:t>Martavis</w:t>
-            </w:r>
-            <w:proofErr w:type="spellEnd"/>
+              <w:t>Bryant, Martavis</w:t>
+            </w:r>
           </w:p>
         </w:tc>
         <w:tc>
@@ -29227,18 +28714,8 @@
                 <w:sz w:val="22"/>
                 <w:szCs w:val="22"/>
               </w:rPr>
-              <w:t xml:space="preserve">Bell, </w:t>
-            </w:r>
-            <w:proofErr w:type="spellStart"/>
-            <w:r>
-              <w:rPr>
-                <w:rFonts w:ascii="Arial" w:hAnsi="Arial" w:cs="Arial"/>
-                <w:sz w:val="22"/>
-                <w:szCs w:val="22"/>
-              </w:rPr>
-              <w:t>Le'Veon</w:t>
-            </w:r>
-            <w:proofErr w:type="spellEnd"/>
+              <w:t>Bell, Le'Veon</w:t>
+            </w:r>
           </w:p>
         </w:tc>
         <w:tc>
@@ -29675,22 +29152,14 @@
       <w:pPr>
         <w:pStyle w:val="Heading2"/>
       </w:pPr>
-      <w:bookmarkStart w:id="22" w:name="_Toc482355484"/>
+      <w:bookmarkStart w:id="21" w:name="_Toc482355484"/>
       <w:r>
         <w:t xml:space="preserve">2.3 Questions - </w:t>
       </w:r>
       <w:r>
-        <w:t xml:space="preserve">Relational Inner Joins, </w:t>
-      </w:r>
-      <w:proofErr w:type="spellStart"/>
-      <w:r>
-        <w:t>Equi</w:t>
-      </w:r>
-      <w:proofErr w:type="spellEnd"/>
-      <w:r>
-        <w:t>-Joins, Left Joins, Right Joins, and Self Joins</w:t>
-      </w:r>
-      <w:bookmarkEnd w:id="22"/>
+        <w:t>Relational Inner Joins, Equi-Joins, Left Joins, Right Joins, and Self Joins</w:t>
+      </w:r>
+      <w:bookmarkEnd w:id="21"/>
       <w:r>
         <w:t xml:space="preserve"> </w:t>
       </w:r>
@@ -29793,7 +29262,6 @@
                 <w:szCs w:val="22"/>
               </w:rPr>
             </w:pPr>
-            <w:proofErr w:type="spellStart"/>
             <w:r>
               <w:rPr>
                 <w:rFonts w:ascii="Arial" w:hAnsi="Arial" w:cs="Arial"/>
@@ -29803,7 +29271,6 @@
               </w:rPr>
               <w:t>PlayerID</w:t>
             </w:r>
-            <w:proofErr w:type="spellEnd"/>
           </w:p>
         </w:tc>
         <w:tc>
@@ -29820,7 +29287,6 @@
                 <w:szCs w:val="22"/>
               </w:rPr>
             </w:pPr>
-            <w:proofErr w:type="spellStart"/>
             <w:r>
               <w:rPr>
                 <w:rFonts w:ascii="Arial" w:hAnsi="Arial" w:cs="Arial"/>
@@ -29830,7 +29296,6 @@
               </w:rPr>
               <w:t>PlayerName</w:t>
             </w:r>
-            <w:proofErr w:type="spellEnd"/>
           </w:p>
         </w:tc>
         <w:tc>
@@ -29847,7 +29312,6 @@
                 <w:szCs w:val="22"/>
               </w:rPr>
             </w:pPr>
-            <w:proofErr w:type="spellStart"/>
             <w:r>
               <w:rPr>
                 <w:rFonts w:ascii="Arial" w:hAnsi="Arial" w:cs="Arial"/>
@@ -29857,7 +29321,6 @@
               </w:rPr>
               <w:t>PlayerTeam</w:t>
             </w:r>
-            <w:proofErr w:type="spellEnd"/>
           </w:p>
           <w:p>
             <w:pPr>
@@ -29894,7 +29357,6 @@
                 <w:szCs w:val="22"/>
               </w:rPr>
             </w:pPr>
-            <w:proofErr w:type="spellStart"/>
             <w:r>
               <w:rPr>
                 <w:rFonts w:ascii="Arial" w:hAnsi="Arial" w:cs="Arial"/>
@@ -29904,7 +29366,6 @@
               </w:rPr>
               <w:t>PlayerPosition</w:t>
             </w:r>
-            <w:proofErr w:type="spellEnd"/>
           </w:p>
         </w:tc>
       </w:tr>
@@ -30511,18 +29972,8 @@
                 <w:sz w:val="22"/>
                 <w:szCs w:val="22"/>
               </w:rPr>
-              <w:t xml:space="preserve">Bryant, </w:t>
-            </w:r>
-            <w:proofErr w:type="spellStart"/>
-            <w:r>
-              <w:rPr>
-                <w:rFonts w:ascii="Arial" w:hAnsi="Arial" w:cs="Arial"/>
-                <w:sz w:val="22"/>
-                <w:szCs w:val="22"/>
-              </w:rPr>
-              <w:t>Martavis</w:t>
-            </w:r>
-            <w:proofErr w:type="spellEnd"/>
+              <w:t>Bryant, Martavis</w:t>
+            </w:r>
           </w:p>
         </w:tc>
         <w:tc>
@@ -30614,18 +30065,8 @@
                 <w:sz w:val="22"/>
                 <w:szCs w:val="22"/>
               </w:rPr>
-              <w:t xml:space="preserve">Bell, </w:t>
-            </w:r>
-            <w:proofErr w:type="spellStart"/>
-            <w:r>
-              <w:rPr>
-                <w:rFonts w:ascii="Arial" w:hAnsi="Arial" w:cs="Arial"/>
-                <w:sz w:val="22"/>
-                <w:szCs w:val="22"/>
-              </w:rPr>
-              <w:t>Le'Veon</w:t>
-            </w:r>
-            <w:proofErr w:type="spellEnd"/>
+              <w:t>Bell, Le'Veon</w:t>
+            </w:r>
           </w:p>
         </w:tc>
         <w:tc>
@@ -30711,23 +30152,13 @@
                 <w:szCs w:val="22"/>
               </w:rPr>
             </w:pPr>
-            <w:proofErr w:type="spellStart"/>
-            <w:r>
-              <w:rPr>
-                <w:rFonts w:ascii="Arial" w:hAnsi="Arial" w:cs="Arial"/>
-                <w:sz w:val="22"/>
-                <w:szCs w:val="22"/>
-              </w:rPr>
-              <w:t>Flacco</w:t>
-            </w:r>
-            <w:proofErr w:type="spellEnd"/>
-            <w:r>
-              <w:rPr>
-                <w:rFonts w:ascii="Arial" w:hAnsi="Arial" w:cs="Arial"/>
-                <w:sz w:val="22"/>
-                <w:szCs w:val="22"/>
-              </w:rPr>
-              <w:t>, Joe</w:t>
+            <w:r>
+              <w:rPr>
+                <w:rFonts w:ascii="Arial" w:hAnsi="Arial" w:cs="Arial"/>
+                <w:sz w:val="22"/>
+                <w:szCs w:val="22"/>
+              </w:rPr>
+              <w:t>Flacco, Joe</w:t>
             </w:r>
           </w:p>
         </w:tc>
@@ -31123,7 +30554,6 @@
                 <w:szCs w:val="22"/>
               </w:rPr>
             </w:pPr>
-            <w:proofErr w:type="spellStart"/>
             <w:r>
               <w:rPr>
                 <w:rFonts w:ascii="Arial" w:hAnsi="Arial" w:cs="Arial"/>
@@ -31133,7 +30563,6 @@
               </w:rPr>
               <w:t>PlayerTeam</w:t>
             </w:r>
-            <w:proofErr w:type="spellEnd"/>
           </w:p>
           <w:p>
             <w:pPr>
@@ -31170,7 +30599,6 @@
                 <w:szCs w:val="22"/>
               </w:rPr>
             </w:pPr>
-            <w:proofErr w:type="spellStart"/>
             <w:r>
               <w:rPr>
                 <w:rFonts w:ascii="Arial" w:hAnsi="Arial" w:cs="Arial"/>
@@ -31180,7 +30608,6 @@
               </w:rPr>
               <w:t>City_State</w:t>
             </w:r>
-            <w:proofErr w:type="spellEnd"/>
           </w:p>
         </w:tc>
         <w:tc>
@@ -31222,7 +30649,6 @@
                 <w:szCs w:val="22"/>
               </w:rPr>
             </w:pPr>
-            <w:proofErr w:type="spellStart"/>
             <w:r>
               <w:rPr>
                 <w:rFonts w:ascii="Arial" w:hAnsi="Arial" w:cs="Arial"/>
@@ -31232,7 +30658,6 @@
               </w:rPr>
               <w:t>Join_NFL</w:t>
             </w:r>
-            <w:proofErr w:type="spellEnd"/>
           </w:p>
         </w:tc>
       </w:tr>
@@ -31388,7 +30813,6 @@
                 <w:szCs w:val="22"/>
               </w:rPr>
             </w:pPr>
-            <w:proofErr w:type="spellStart"/>
             <w:r>
               <w:rPr>
                 <w:rFonts w:ascii="Arial" w:hAnsi="Arial" w:cs="Arial"/>
@@ -31397,7 +30821,6 @@
               </w:rPr>
               <w:t>Bisciotti</w:t>
             </w:r>
-            <w:proofErr w:type="spellEnd"/>
           </w:p>
         </w:tc>
         <w:tc>
@@ -31838,7 +31261,6 @@
                 <w:szCs w:val="22"/>
               </w:rPr>
             </w:pPr>
-            <w:proofErr w:type="spellStart"/>
             <w:r>
               <w:rPr>
                 <w:rFonts w:ascii="Arial" w:hAnsi="Arial" w:cs="Arial"/>
@@ -31847,7 +31269,6 @@
               </w:rPr>
               <w:t>Bisciotti</w:t>
             </w:r>
-            <w:proofErr w:type="spellEnd"/>
           </w:p>
         </w:tc>
         <w:tc>
@@ -32022,7 +31443,6 @@
                 <w:szCs w:val="22"/>
               </w:rPr>
             </w:pPr>
-            <w:proofErr w:type="spellStart"/>
             <w:r>
               <w:rPr>
                 <w:rFonts w:ascii="Arial" w:hAnsi="Arial" w:cs="Arial"/>
@@ -32031,7 +31451,6 @@
               </w:rPr>
               <w:t>Bisciotti</w:t>
             </w:r>
-            <w:proofErr w:type="spellEnd"/>
           </w:p>
         </w:tc>
         <w:tc>
@@ -32172,18 +31591,8 @@
                 <w:sz w:val="22"/>
                 <w:szCs w:val="22"/>
               </w:rPr>
-              <w:t xml:space="preserve">Bryant, </w:t>
-            </w:r>
-            <w:proofErr w:type="spellStart"/>
-            <w:r>
-              <w:rPr>
-                <w:rFonts w:ascii="Arial" w:hAnsi="Arial" w:cs="Arial"/>
-                <w:sz w:val="22"/>
-                <w:szCs w:val="22"/>
-              </w:rPr>
-              <w:t>Martavis</w:t>
-            </w:r>
-            <w:proofErr w:type="spellEnd"/>
+              <w:t>Bryant, Martavis</w:t>
+            </w:r>
           </w:p>
         </w:tc>
         <w:tc>
@@ -32259,18 +31668,8 @@
                 <w:sz w:val="22"/>
                 <w:szCs w:val="22"/>
               </w:rPr>
-              <w:t xml:space="preserve">Bell, </w:t>
-            </w:r>
-            <w:proofErr w:type="spellStart"/>
-            <w:r>
-              <w:rPr>
-                <w:rFonts w:ascii="Arial" w:hAnsi="Arial" w:cs="Arial"/>
-                <w:sz w:val="22"/>
-                <w:szCs w:val="22"/>
-              </w:rPr>
-              <w:t>Le'Veon</w:t>
-            </w:r>
-            <w:proofErr w:type="spellEnd"/>
+              <w:t>Bell, Le'Veon</w:t>
+            </w:r>
           </w:p>
         </w:tc>
         <w:tc>
@@ -32340,23 +31739,13 @@
                 <w:szCs w:val="22"/>
               </w:rPr>
             </w:pPr>
-            <w:proofErr w:type="spellStart"/>
-            <w:r>
-              <w:rPr>
-                <w:rFonts w:ascii="Arial" w:hAnsi="Arial" w:cs="Arial"/>
-                <w:sz w:val="22"/>
-                <w:szCs w:val="22"/>
-              </w:rPr>
-              <w:t>Flacco</w:t>
-            </w:r>
-            <w:proofErr w:type="spellEnd"/>
-            <w:r>
-              <w:rPr>
-                <w:rFonts w:ascii="Arial" w:hAnsi="Arial" w:cs="Arial"/>
-                <w:sz w:val="22"/>
-                <w:szCs w:val="22"/>
-              </w:rPr>
-              <w:t>, Joe</w:t>
+            <w:r>
+              <w:rPr>
+                <w:rFonts w:ascii="Arial" w:hAnsi="Arial" w:cs="Arial"/>
+                <w:sz w:val="22"/>
+                <w:szCs w:val="22"/>
+              </w:rPr>
+              <w:t>Flacco, Joe</w:t>
             </w:r>
           </w:p>
         </w:tc>
@@ -32365,7 +31754,6 @@
             <w:tcW w:w="2055" w:type="dxa"/>
           </w:tcPr>
           <w:p>
-            <w:proofErr w:type="spellStart"/>
             <w:r>
               <w:rPr>
                 <w:rFonts w:ascii="Arial" w:hAnsi="Arial" w:cs="Arial"/>
@@ -32374,7 +31762,6 @@
               </w:rPr>
               <w:t>Bisciotti</w:t>
             </w:r>
-            <w:proofErr w:type="spellEnd"/>
           </w:p>
         </w:tc>
         <w:tc>
@@ -32526,7 +31913,6 @@
         </w:rPr>
         <w:t xml:space="preserve">20. Copy and paste a sample of result data from the previous AFC North Team Players and AFC North Teams Information tables that would be the result of an </w:t>
       </w:r>
-      <w:proofErr w:type="spellStart"/>
       <w:r>
         <w:rPr>
           <w:rFonts w:ascii="Arial" w:hAnsi="Arial" w:cs="Arial"/>
@@ -32534,17 +31920,7 @@
           <w:sz w:val="22"/>
           <w:szCs w:val="22"/>
         </w:rPr>
-        <w:t>Equi</w:t>
-      </w:r>
-      <w:proofErr w:type="spellEnd"/>
-      <w:r>
-        <w:rPr>
-          <w:rFonts w:ascii="Arial" w:hAnsi="Arial" w:cs="Arial"/>
-          <w:b/>
-          <w:sz w:val="22"/>
-          <w:szCs w:val="22"/>
-        </w:rPr>
-        <w:t xml:space="preserve">-Join. </w:t>
+        <w:t xml:space="preserve">Equi-Join. </w:t>
       </w:r>
       <w:r>
         <w:rPr>
@@ -32669,7 +32045,6 @@
                 <w:szCs w:val="22"/>
               </w:rPr>
             </w:pPr>
-            <w:proofErr w:type="spellStart"/>
             <w:r>
               <w:rPr>
                 <w:rFonts w:ascii="Arial" w:hAnsi="Arial" w:cs="Arial"/>
@@ -32678,7 +32053,6 @@
               </w:rPr>
               <w:t>Bisciotti</w:t>
             </w:r>
-            <w:proofErr w:type="spellEnd"/>
           </w:p>
         </w:tc>
         <w:tc>
@@ -32739,7 +32113,6 @@
                 <w:szCs w:val="22"/>
               </w:rPr>
             </w:pPr>
-            <w:proofErr w:type="spellStart"/>
             <w:r>
               <w:rPr>
                 <w:rFonts w:ascii="Arial" w:hAnsi="Arial" w:cs="Arial"/>
@@ -32748,7 +32121,6 @@
               </w:rPr>
               <w:t>Bisciotti</w:t>
             </w:r>
-            <w:proofErr w:type="spellEnd"/>
           </w:p>
         </w:tc>
         <w:tc>
@@ -32877,7 +32249,6 @@
                 <w:szCs w:val="22"/>
               </w:rPr>
             </w:pPr>
-            <w:proofErr w:type="spellStart"/>
             <w:r>
               <w:rPr>
                 <w:rFonts w:ascii="Arial" w:hAnsi="Arial" w:cs="Arial"/>
@@ -32886,7 +32257,6 @@
               </w:rPr>
               <w:t>Bisciotti</w:t>
             </w:r>
-            <w:proofErr w:type="spellEnd"/>
           </w:p>
         </w:tc>
         <w:tc>
@@ -32931,18 +32301,8 @@
                 <w:sz w:val="22"/>
                 <w:szCs w:val="22"/>
               </w:rPr>
-              <w:t xml:space="preserve">Bryant, </w:t>
-            </w:r>
-            <w:proofErr w:type="spellStart"/>
-            <w:r>
-              <w:rPr>
-                <w:rFonts w:ascii="Arial" w:hAnsi="Arial" w:cs="Arial"/>
-                <w:sz w:val="22"/>
-                <w:szCs w:val="22"/>
-              </w:rPr>
-              <w:t>Martavis</w:t>
-            </w:r>
-            <w:proofErr w:type="spellEnd"/>
+              <w:t>Bryant, Martavis</w:t>
+            </w:r>
           </w:p>
         </w:tc>
         <w:tc>
@@ -32957,7 +32317,6 @@
                 <w:szCs w:val="22"/>
               </w:rPr>
             </w:pPr>
-            <w:proofErr w:type="spellStart"/>
             <w:r>
               <w:rPr>
                 <w:rFonts w:ascii="Arial" w:hAnsi="Arial" w:cs="Arial"/>
@@ -32966,7 +32325,6 @@
               </w:rPr>
               <w:t>Bisciotti</w:t>
             </w:r>
-            <w:proofErr w:type="spellEnd"/>
           </w:p>
         </w:tc>
         <w:tc>
@@ -33011,18 +32369,8 @@
                 <w:sz w:val="22"/>
                 <w:szCs w:val="22"/>
               </w:rPr>
-              <w:t xml:space="preserve">Bell, </w:t>
-            </w:r>
-            <w:proofErr w:type="spellStart"/>
-            <w:r>
-              <w:rPr>
-                <w:rFonts w:ascii="Arial" w:hAnsi="Arial" w:cs="Arial"/>
-                <w:sz w:val="22"/>
-                <w:szCs w:val="22"/>
-              </w:rPr>
-              <w:t>Le'Veon</w:t>
-            </w:r>
-            <w:proofErr w:type="spellEnd"/>
+              <w:t>Bell, Le'Veon</w:t>
+            </w:r>
           </w:p>
         </w:tc>
         <w:tc>
@@ -33083,23 +32431,13 @@
                 <w:szCs w:val="22"/>
               </w:rPr>
             </w:pPr>
-            <w:proofErr w:type="spellStart"/>
-            <w:r>
-              <w:rPr>
-                <w:rFonts w:ascii="Arial" w:hAnsi="Arial" w:cs="Arial"/>
-                <w:sz w:val="22"/>
-                <w:szCs w:val="22"/>
-              </w:rPr>
-              <w:t>Flacco</w:t>
-            </w:r>
-            <w:proofErr w:type="spellEnd"/>
-            <w:r>
-              <w:rPr>
-                <w:rFonts w:ascii="Arial" w:hAnsi="Arial" w:cs="Arial"/>
-                <w:sz w:val="22"/>
-                <w:szCs w:val="22"/>
-              </w:rPr>
-              <w:t>, Joe</w:t>
+            <w:r>
+              <w:rPr>
+                <w:rFonts w:ascii="Arial" w:hAnsi="Arial" w:cs="Arial"/>
+                <w:sz w:val="22"/>
+                <w:szCs w:val="22"/>
+              </w:rPr>
+              <w:t>Flacco, Joe</w:t>
             </w:r>
           </w:p>
         </w:tc>
@@ -33205,25 +32543,7 @@
           <w:sz w:val="22"/>
           <w:szCs w:val="22"/>
         </w:rPr>
-        <w:t xml:space="preserve">21. Not all versions of SQL provide for an </w:t>
-      </w:r>
-      <w:proofErr w:type="spellStart"/>
-      <w:r>
-        <w:rPr>
-          <w:rFonts w:ascii="Arial" w:hAnsi="Arial" w:cs="Arial"/>
-          <w:sz w:val="22"/>
-          <w:szCs w:val="22"/>
-        </w:rPr>
-        <w:t>Equi</w:t>
-      </w:r>
-      <w:proofErr w:type="spellEnd"/>
-      <w:r>
-        <w:rPr>
-          <w:rFonts w:ascii="Arial" w:hAnsi="Arial" w:cs="Arial"/>
-          <w:sz w:val="22"/>
-          <w:szCs w:val="22"/>
-        </w:rPr>
-        <w:t xml:space="preserve">-Join operation because of its dangers in interpreting the results. </w:t>
+        <w:t xml:space="preserve">21. Not all versions of SQL provide for an Equi-Join operation because of its dangers in interpreting the results. </w:t>
       </w:r>
       <w:r>
         <w:rPr>
@@ -33273,7 +32593,6 @@
           <w:szCs w:val="22"/>
         </w:rPr>
       </w:pPr>
-      <w:proofErr w:type="spellStart"/>
       <w:r>
         <w:rPr>
           <w:rFonts w:ascii="Arial" w:hAnsi="Arial" w:cs="Arial"/>
@@ -33283,7 +32602,8 @@
         <w:lastRenderedPageBreak/>
         <w:t>equi</w:t>
       </w:r>
-      <w:proofErr w:type="spellEnd"/>
+      <w:bookmarkStart w:id="22" w:name="_GoBack"/>
+      <w:bookmarkEnd w:id="22"/>
       <w:r>
         <w:rPr>
           <w:rFonts w:ascii="Arial" w:hAnsi="Arial" w:cs="Arial"/>
@@ -33539,7 +32859,6 @@
                 <w:szCs w:val="22"/>
               </w:rPr>
             </w:pPr>
-            <w:proofErr w:type="spellStart"/>
             <w:r>
               <w:rPr>
                 <w:rFonts w:ascii="Arial" w:hAnsi="Arial" w:cs="Arial"/>
@@ -33549,7 +32868,6 @@
               </w:rPr>
               <w:t>PlayerID</w:t>
             </w:r>
-            <w:proofErr w:type="spellEnd"/>
           </w:p>
         </w:tc>
         <w:tc>
@@ -33566,7 +32884,6 @@
                 <w:szCs w:val="22"/>
               </w:rPr>
             </w:pPr>
-            <w:proofErr w:type="spellStart"/>
             <w:r>
               <w:rPr>
                 <w:rFonts w:ascii="Arial" w:hAnsi="Arial" w:cs="Arial"/>
@@ -33576,7 +32893,6 @@
               </w:rPr>
               <w:t>PlayerName</w:t>
             </w:r>
-            <w:proofErr w:type="spellEnd"/>
           </w:p>
         </w:tc>
         <w:tc>
@@ -33593,7 +32909,6 @@
                 <w:szCs w:val="22"/>
               </w:rPr>
             </w:pPr>
-            <w:proofErr w:type="spellStart"/>
             <w:r>
               <w:rPr>
                 <w:rFonts w:ascii="Arial" w:hAnsi="Arial" w:cs="Arial"/>
@@ -33603,7 +32918,6 @@
               </w:rPr>
               <w:t>PlayerTeam</w:t>
             </w:r>
-            <w:proofErr w:type="spellEnd"/>
           </w:p>
           <w:p>
             <w:pPr>
@@ -33648,7 +32962,6 @@
             <w:gridSpan w:val="3"/>
           </w:tcPr>
           <w:p>
-            <w:proofErr w:type="spellStart"/>
             <w:r>
               <w:rPr>
                 <w:rFonts w:ascii="Arial" w:hAnsi="Arial" w:cs="Arial"/>
@@ -33658,7 +32971,6 @@
               </w:rPr>
               <w:t>Join_NFL</w:t>
             </w:r>
-            <w:proofErr w:type="spellEnd"/>
           </w:p>
         </w:tc>
       </w:tr>
@@ -33740,11 +33052,9 @@
             <w:tcW w:w="2310" w:type="dxa"/>
           </w:tcPr>
           <w:p>
-            <w:proofErr w:type="spellStart"/>
             <w:r>
               <w:t>Bisciotti</w:t>
             </w:r>
-            <w:proofErr w:type="spellEnd"/>
           </w:p>
         </w:tc>
         <w:tc>
@@ -33937,11 +33247,9 @@
             <w:tcW w:w="2310" w:type="dxa"/>
           </w:tcPr>
           <w:p>
-            <w:proofErr w:type="spellStart"/>
             <w:r>
               <w:t>Bisciotti</w:t>
             </w:r>
-            <w:proofErr w:type="spellEnd"/>
           </w:p>
         </w:tc>
         <w:tc>
@@ -34288,18 +33596,8 @@
                 <w:sz w:val="22"/>
                 <w:szCs w:val="22"/>
               </w:rPr>
-              <w:t xml:space="preserve">Bryant, </w:t>
-            </w:r>
-            <w:proofErr w:type="spellStart"/>
-            <w:r>
-              <w:rPr>
-                <w:rFonts w:ascii="Arial" w:hAnsi="Arial" w:cs="Arial"/>
-                <w:sz w:val="22"/>
-                <w:szCs w:val="22"/>
-              </w:rPr>
-              <w:t>Martavis</w:t>
-            </w:r>
-            <w:proofErr w:type="spellEnd"/>
+              <w:t>Bryant, Martavis</w:t>
+            </w:r>
           </w:p>
         </w:tc>
         <w:tc>
@@ -34394,18 +33692,8 @@
                 <w:sz w:val="22"/>
                 <w:szCs w:val="22"/>
               </w:rPr>
-              <w:t xml:space="preserve">Bell, </w:t>
-            </w:r>
-            <w:proofErr w:type="spellStart"/>
-            <w:r>
-              <w:rPr>
-                <w:rFonts w:ascii="Arial" w:hAnsi="Arial" w:cs="Arial"/>
-                <w:sz w:val="22"/>
-                <w:szCs w:val="22"/>
-              </w:rPr>
-              <w:t>Le'Veon</w:t>
-            </w:r>
-            <w:proofErr w:type="spellEnd"/>
+              <w:t>Bell, Le'Veon</w:t>
+            </w:r>
           </w:p>
         </w:tc>
         <w:tc>
@@ -34498,23 +33786,13 @@
                 <w:szCs w:val="22"/>
               </w:rPr>
             </w:pPr>
-            <w:proofErr w:type="spellStart"/>
-            <w:r>
-              <w:rPr>
-                <w:rFonts w:ascii="Arial" w:hAnsi="Arial" w:cs="Arial"/>
-                <w:sz w:val="22"/>
-                <w:szCs w:val="22"/>
-              </w:rPr>
-              <w:t>Flacco</w:t>
-            </w:r>
-            <w:proofErr w:type="spellEnd"/>
-            <w:r>
-              <w:rPr>
-                <w:rFonts w:ascii="Arial" w:hAnsi="Arial" w:cs="Arial"/>
-                <w:sz w:val="22"/>
-                <w:szCs w:val="22"/>
-              </w:rPr>
-              <w:t>, Joe</w:t>
+            <w:r>
+              <w:rPr>
+                <w:rFonts w:ascii="Arial" w:hAnsi="Arial" w:cs="Arial"/>
+                <w:sz w:val="22"/>
+                <w:szCs w:val="22"/>
+              </w:rPr>
+              <w:t>Flacco, Joe</w:t>
             </w:r>
           </w:p>
         </w:tc>
@@ -34546,11 +33824,9 @@
             <w:tcW w:w="2310" w:type="dxa"/>
           </w:tcPr>
           <w:p>
-            <w:proofErr w:type="spellStart"/>
             <w:r>
               <w:t>Bisciotti</w:t>
             </w:r>
-            <w:proofErr w:type="spellEnd"/>
           </w:p>
         </w:tc>
         <w:tc>
@@ -35069,7 +34345,6 @@
                 <w:szCs w:val="22"/>
               </w:rPr>
             </w:pPr>
-            <w:proofErr w:type="spellStart"/>
             <w:r>
               <w:rPr>
                 <w:rFonts w:ascii="Arial" w:hAnsi="Arial" w:cs="Arial"/>
@@ -35079,7 +34354,6 @@
               </w:rPr>
               <w:t>PlayerTeam</w:t>
             </w:r>
-            <w:proofErr w:type="spellEnd"/>
           </w:p>
           <w:p>
             <w:pPr>
@@ -35141,7 +34415,6 @@
                 <w:szCs w:val="22"/>
               </w:rPr>
             </w:pPr>
-            <w:proofErr w:type="spellStart"/>
             <w:r>
               <w:rPr>
                 <w:rFonts w:ascii="Arial" w:hAnsi="Arial" w:cs="Arial"/>
@@ -35151,7 +34424,6 @@
               </w:rPr>
               <w:t>Join_NFL</w:t>
             </w:r>
-            <w:proofErr w:type="spellEnd"/>
           </w:p>
         </w:tc>
         <w:tc>
@@ -35159,7 +34431,6 @@
             <w:tcW w:w="1452" w:type="dxa"/>
           </w:tcPr>
           <w:p>
-            <w:proofErr w:type="spellStart"/>
             <w:r>
               <w:rPr>
                 <w:rFonts w:ascii="Arial" w:hAnsi="Arial" w:cs="Arial"/>
@@ -35169,7 +34440,6 @@
               </w:rPr>
               <w:t>PlayerID</w:t>
             </w:r>
-            <w:proofErr w:type="spellEnd"/>
           </w:p>
         </w:tc>
         <w:tc>
@@ -35178,7 +34448,6 @@
             <w:gridSpan w:val="3"/>
           </w:tcPr>
           <w:p>
-            <w:proofErr w:type="spellStart"/>
             <w:r>
               <w:rPr>
                 <w:rFonts w:ascii="Arial" w:hAnsi="Arial" w:cs="Arial"/>
@@ -35188,7 +34457,6 @@
               </w:rPr>
               <w:t>PlayerName</w:t>
             </w:r>
-            <w:proofErr w:type="spellEnd"/>
           </w:p>
         </w:tc>
       </w:tr>
@@ -35331,7 +34599,6 @@
                 <w:szCs w:val="22"/>
               </w:rPr>
             </w:pPr>
-            <w:proofErr w:type="spellStart"/>
             <w:r>
               <w:rPr>
                 <w:rFonts w:ascii="Arial" w:hAnsi="Arial" w:cs="Arial"/>
@@ -35340,7 +34607,6 @@
               </w:rPr>
               <w:t>Bisciotti</w:t>
             </w:r>
-            <w:proofErr w:type="spellEnd"/>
           </w:p>
         </w:tc>
         <w:tc>
@@ -35541,7 +34807,6 @@
                 <w:szCs w:val="22"/>
               </w:rPr>
             </w:pPr>
-            <w:proofErr w:type="spellStart"/>
             <w:r>
               <w:rPr>
                 <w:rFonts w:ascii="Arial" w:hAnsi="Arial" w:cs="Arial"/>
@@ -35550,7 +34815,6 @@
               </w:rPr>
               <w:t>Bisciotti</w:t>
             </w:r>
-            <w:proofErr w:type="spellEnd"/>
           </w:p>
         </w:tc>
         <w:tc>
@@ -35844,18 +35108,8 @@
                 <w:sz w:val="22"/>
                 <w:szCs w:val="22"/>
               </w:rPr>
-              <w:t xml:space="preserve">Bryant, </w:t>
-            </w:r>
-            <w:proofErr w:type="spellStart"/>
-            <w:r>
-              <w:rPr>
-                <w:rFonts w:ascii="Arial" w:hAnsi="Arial" w:cs="Arial"/>
-                <w:sz w:val="22"/>
-                <w:szCs w:val="22"/>
-              </w:rPr>
-              <w:t>Martavis</w:t>
-            </w:r>
-            <w:proofErr w:type="spellEnd"/>
+              <w:t>Bryant, Martavis</w:t>
+            </w:r>
           </w:p>
         </w:tc>
       </w:tr>
@@ -35968,18 +35222,8 @@
                 <w:sz w:val="22"/>
                 <w:szCs w:val="22"/>
               </w:rPr>
-              <w:t xml:space="preserve">Bell, </w:t>
-            </w:r>
-            <w:proofErr w:type="spellStart"/>
-            <w:r>
-              <w:rPr>
-                <w:rFonts w:ascii="Arial" w:hAnsi="Arial" w:cs="Arial"/>
-                <w:sz w:val="22"/>
-                <w:szCs w:val="22"/>
-              </w:rPr>
-              <w:t>Le'Veon</w:t>
-            </w:r>
-            <w:proofErr w:type="spellEnd"/>
+              <w:t>Bell, Le'Veon</w:t>
+            </w:r>
           </w:p>
         </w:tc>
       </w:tr>
@@ -36019,7 +35263,6 @@
                 <w:szCs w:val="22"/>
               </w:rPr>
             </w:pPr>
-            <w:proofErr w:type="spellStart"/>
             <w:r>
               <w:rPr>
                 <w:rFonts w:ascii="Arial" w:hAnsi="Arial" w:cs="Arial"/>
@@ -36028,7 +35271,6 @@
               </w:rPr>
               <w:t>Bisciotti</w:t>
             </w:r>
-            <w:proofErr w:type="spellEnd"/>
           </w:p>
         </w:tc>
         <w:tc>
@@ -36088,23 +35330,13 @@
                 <w:szCs w:val="22"/>
               </w:rPr>
             </w:pPr>
-            <w:proofErr w:type="spellStart"/>
-            <w:r>
-              <w:rPr>
-                <w:rFonts w:ascii="Arial" w:hAnsi="Arial" w:cs="Arial"/>
-                <w:sz w:val="22"/>
-                <w:szCs w:val="22"/>
-              </w:rPr>
-              <w:t>Flacco</w:t>
-            </w:r>
-            <w:proofErr w:type="spellEnd"/>
-            <w:r>
-              <w:rPr>
-                <w:rFonts w:ascii="Arial" w:hAnsi="Arial" w:cs="Arial"/>
-                <w:sz w:val="22"/>
-                <w:szCs w:val="22"/>
-              </w:rPr>
-              <w:t>, Joe</w:t>
+            <w:r>
+              <w:rPr>
+                <w:rFonts w:ascii="Arial" w:hAnsi="Arial" w:cs="Arial"/>
+                <w:sz w:val="22"/>
+                <w:szCs w:val="22"/>
+              </w:rPr>
+              <w:t>Flacco, Joe</w:t>
             </w:r>
           </w:p>
         </w:tc>
@@ -36438,11 +35670,9 @@
             <w:tcW w:w="2308" w:type="dxa"/>
           </w:tcPr>
           <w:p>
-            <w:proofErr w:type="spellStart"/>
             <w:r>
               <w:t>Bisciotti</w:t>
             </w:r>
-            <w:proofErr w:type="spellEnd"/>
           </w:p>
         </w:tc>
         <w:tc>
@@ -36630,11 +35860,9 @@
             <w:tcW w:w="2308" w:type="dxa"/>
           </w:tcPr>
           <w:p>
-            <w:proofErr w:type="spellStart"/>
             <w:r>
               <w:t>Bisciotti</w:t>
             </w:r>
-            <w:proofErr w:type="spellEnd"/>
           </w:p>
         </w:tc>
         <w:tc>
@@ -36970,18 +36198,8 @@
                 <w:sz w:val="22"/>
                 <w:szCs w:val="22"/>
               </w:rPr>
-              <w:t xml:space="preserve">Bryant, </w:t>
-            </w:r>
-            <w:proofErr w:type="spellStart"/>
-            <w:r>
-              <w:rPr>
-                <w:rFonts w:ascii="Arial" w:hAnsi="Arial" w:cs="Arial"/>
-                <w:sz w:val="22"/>
-                <w:szCs w:val="22"/>
-              </w:rPr>
-              <w:t>Martavis</w:t>
-            </w:r>
-            <w:proofErr w:type="spellEnd"/>
+              <w:t>Bryant, Martavis</w:t>
+            </w:r>
           </w:p>
         </w:tc>
         <w:tc>
@@ -37075,18 +36293,8 @@
                 <w:sz w:val="22"/>
                 <w:szCs w:val="22"/>
               </w:rPr>
-              <w:t xml:space="preserve">Bell, </w:t>
-            </w:r>
-            <w:proofErr w:type="spellStart"/>
-            <w:r>
-              <w:rPr>
-                <w:rFonts w:ascii="Arial" w:hAnsi="Arial" w:cs="Arial"/>
-                <w:sz w:val="22"/>
-                <w:szCs w:val="22"/>
-              </w:rPr>
-              <w:t>Le'Veon</w:t>
-            </w:r>
-            <w:proofErr w:type="spellEnd"/>
+              <w:t>Bell, Le'Veon</w:t>
+            </w:r>
           </w:p>
         </w:tc>
         <w:tc>
@@ -37174,23 +36382,13 @@
                 <w:szCs w:val="22"/>
               </w:rPr>
             </w:pPr>
-            <w:proofErr w:type="spellStart"/>
-            <w:r>
-              <w:rPr>
-                <w:rFonts w:ascii="Arial" w:hAnsi="Arial" w:cs="Arial"/>
-                <w:sz w:val="22"/>
-                <w:szCs w:val="22"/>
-              </w:rPr>
-              <w:t>Flacco</w:t>
-            </w:r>
-            <w:proofErr w:type="spellEnd"/>
-            <w:r>
-              <w:rPr>
-                <w:rFonts w:ascii="Arial" w:hAnsi="Arial" w:cs="Arial"/>
-                <w:sz w:val="22"/>
-                <w:szCs w:val="22"/>
-              </w:rPr>
-              <w:t>, Joe</w:t>
+            <w:r>
+              <w:rPr>
+                <w:rFonts w:ascii="Arial" w:hAnsi="Arial" w:cs="Arial"/>
+                <w:sz w:val="22"/>
+                <w:szCs w:val="22"/>
+              </w:rPr>
+              <w:t>Flacco, Joe</w:t>
             </w:r>
           </w:p>
         </w:tc>
@@ -37222,11 +36420,9 @@
             <w:tcW w:w="2308" w:type="dxa"/>
           </w:tcPr>
           <w:p>
-            <w:proofErr w:type="spellStart"/>
             <w:r>
               <w:t>Bisciotti</w:t>
             </w:r>
-            <w:proofErr w:type="spellEnd"/>
           </w:p>
         </w:tc>
         <w:tc>
@@ -37765,7 +36961,6 @@
                 <w:szCs w:val="22"/>
               </w:rPr>
             </w:pPr>
-            <w:proofErr w:type="spellStart"/>
             <w:r>
               <w:rPr>
                 <w:rFonts w:ascii="Arial" w:hAnsi="Arial" w:cs="Arial"/>
@@ -37775,7 +36970,6 @@
               </w:rPr>
               <w:t>PlayerID</w:t>
             </w:r>
-            <w:proofErr w:type="spellEnd"/>
           </w:p>
         </w:tc>
         <w:tc>
@@ -37792,7 +36986,6 @@
                 <w:szCs w:val="22"/>
               </w:rPr>
             </w:pPr>
-            <w:proofErr w:type="spellStart"/>
             <w:r>
               <w:rPr>
                 <w:rFonts w:ascii="Arial" w:hAnsi="Arial" w:cs="Arial"/>
@@ -37802,7 +36995,6 @@
               </w:rPr>
               <w:t>PlayerName</w:t>
             </w:r>
-            <w:proofErr w:type="spellEnd"/>
           </w:p>
         </w:tc>
         <w:tc>
@@ -37819,7 +37011,6 @@
                 <w:szCs w:val="22"/>
               </w:rPr>
             </w:pPr>
-            <w:proofErr w:type="spellStart"/>
             <w:r>
               <w:rPr>
                 <w:rFonts w:ascii="Arial" w:hAnsi="Arial" w:cs="Arial"/>
@@ -37829,7 +37020,6 @@
               </w:rPr>
               <w:t>PlayerTeam</w:t>
             </w:r>
-            <w:proofErr w:type="spellEnd"/>
           </w:p>
           <w:p>
             <w:pPr>
@@ -37866,7 +37056,6 @@
                 <w:szCs w:val="22"/>
               </w:rPr>
             </w:pPr>
-            <w:proofErr w:type="spellStart"/>
             <w:r>
               <w:rPr>
                 <w:rFonts w:ascii="Arial" w:hAnsi="Arial" w:cs="Arial"/>
@@ -37876,7 +37065,6 @@
               </w:rPr>
               <w:t>PlayerPosition</w:t>
             </w:r>
-            <w:proofErr w:type="spellEnd"/>
           </w:p>
         </w:tc>
       </w:tr>
@@ -38480,18 +37668,8 @@
                 <w:sz w:val="22"/>
                 <w:szCs w:val="22"/>
               </w:rPr>
-              <w:t xml:space="preserve">Bryant, </w:t>
-            </w:r>
-            <w:proofErr w:type="spellStart"/>
-            <w:r>
-              <w:rPr>
-                <w:rFonts w:ascii="Arial" w:hAnsi="Arial" w:cs="Arial"/>
-                <w:sz w:val="22"/>
-                <w:szCs w:val="22"/>
-              </w:rPr>
-              <w:t>Martavis</w:t>
-            </w:r>
-            <w:proofErr w:type="spellEnd"/>
+              <w:t>Bryant, Martavis</w:t>
+            </w:r>
           </w:p>
         </w:tc>
         <w:tc>
@@ -38583,18 +37761,8 @@
                 <w:sz w:val="22"/>
                 <w:szCs w:val="22"/>
               </w:rPr>
-              <w:t xml:space="preserve">Bell, </w:t>
-            </w:r>
-            <w:proofErr w:type="spellStart"/>
-            <w:r>
-              <w:rPr>
-                <w:rFonts w:ascii="Arial" w:hAnsi="Arial" w:cs="Arial"/>
-                <w:sz w:val="22"/>
-                <w:szCs w:val="22"/>
-              </w:rPr>
-              <w:t>Le'Veon</w:t>
-            </w:r>
-            <w:proofErr w:type="spellEnd"/>
+              <w:t>Bell, Le'Veon</w:t>
+            </w:r>
           </w:p>
         </w:tc>
         <w:tc>
@@ -38680,23 +37848,13 @@
                 <w:szCs w:val="22"/>
               </w:rPr>
             </w:pPr>
-            <w:proofErr w:type="spellStart"/>
-            <w:r>
-              <w:rPr>
-                <w:rFonts w:ascii="Arial" w:hAnsi="Arial" w:cs="Arial"/>
-                <w:sz w:val="22"/>
-                <w:szCs w:val="22"/>
-              </w:rPr>
-              <w:t>Flacco</w:t>
-            </w:r>
-            <w:proofErr w:type="spellEnd"/>
-            <w:r>
-              <w:rPr>
-                <w:rFonts w:ascii="Arial" w:hAnsi="Arial" w:cs="Arial"/>
-                <w:sz w:val="22"/>
-                <w:szCs w:val="22"/>
-              </w:rPr>
-              <w:t>, Joe</w:t>
+            <w:r>
+              <w:rPr>
+                <w:rFonts w:ascii="Arial" w:hAnsi="Arial" w:cs="Arial"/>
+                <w:sz w:val="22"/>
+                <w:szCs w:val="22"/>
+              </w:rPr>
+              <w:t>Flacco, Joe</w:t>
             </w:r>
           </w:p>
         </w:tc>
@@ -39207,23 +38365,13 @@
                 <w:szCs w:val="22"/>
               </w:rPr>
             </w:pPr>
-            <w:proofErr w:type="spellStart"/>
-            <w:r>
-              <w:rPr>
-                <w:rFonts w:ascii="Arial" w:hAnsi="Arial" w:cs="Arial"/>
-                <w:sz w:val="22"/>
-                <w:szCs w:val="22"/>
-              </w:rPr>
-              <w:t>Flacco</w:t>
-            </w:r>
-            <w:proofErr w:type="spellEnd"/>
-            <w:r>
-              <w:rPr>
-                <w:rFonts w:ascii="Arial" w:hAnsi="Arial" w:cs="Arial"/>
-                <w:sz w:val="22"/>
-                <w:szCs w:val="22"/>
-              </w:rPr>
-              <w:t>, Joe</w:t>
+            <w:r>
+              <w:rPr>
+                <w:rFonts w:ascii="Arial" w:hAnsi="Arial" w:cs="Arial"/>
+                <w:sz w:val="22"/>
+                <w:szCs w:val="22"/>
+              </w:rPr>
+              <w:t>Flacco, Joe</w:t>
             </w:r>
           </w:p>
         </w:tc>
@@ -39364,18 +38512,8 @@
                 <w:sz w:val="22"/>
                 <w:szCs w:val="22"/>
               </w:rPr>
-              <w:t xml:space="preserve">Bryant, </w:t>
-            </w:r>
-            <w:proofErr w:type="spellStart"/>
-            <w:r>
-              <w:rPr>
-                <w:rFonts w:ascii="Arial" w:hAnsi="Arial" w:cs="Arial"/>
-                <w:sz w:val="22"/>
-                <w:szCs w:val="22"/>
-              </w:rPr>
-              <w:t>Martavis</w:t>
-            </w:r>
-            <w:proofErr w:type="spellEnd"/>
+              <w:t>Bryant, Martavis</w:t>
+            </w:r>
           </w:p>
         </w:tc>
         <w:tc>
@@ -39421,18 +38559,8 @@
                 <w:sz w:val="22"/>
                 <w:szCs w:val="22"/>
               </w:rPr>
-              <w:t xml:space="preserve">Bell, </w:t>
-            </w:r>
-            <w:proofErr w:type="spellStart"/>
-            <w:r>
-              <w:rPr>
-                <w:rFonts w:ascii="Arial" w:hAnsi="Arial" w:cs="Arial"/>
-                <w:sz w:val="22"/>
-                <w:szCs w:val="22"/>
-              </w:rPr>
-              <w:t>Le'Veon</w:t>
-            </w:r>
-            <w:proofErr w:type="spellEnd"/>
+              <w:t>Bell, Le'Veon</w:t>
+            </w:r>
           </w:p>
         </w:tc>
         <w:tc>
@@ -41120,25 +40248,7 @@
           <w:szCs w:val="22"/>
         </w:rPr>
         <w:noBreakHyphen/>
-        <w:t>out behavior.  A new item is added to the end of the queue (</w:t>
-      </w:r>
-      <w:proofErr w:type="spellStart"/>
-      <w:r>
-        <w:rPr>
-          <w:rFonts w:ascii="Arial" w:hAnsi="Arial" w:cs="Arial"/>
-          <w:sz w:val="22"/>
-          <w:szCs w:val="22"/>
-        </w:rPr>
-        <w:t>enqueue</w:t>
-      </w:r>
-      <w:proofErr w:type="spellEnd"/>
-      <w:r>
-        <w:rPr>
-          <w:rFonts w:ascii="Arial" w:hAnsi="Arial" w:cs="Arial"/>
-          <w:sz w:val="22"/>
-          <w:szCs w:val="22"/>
-        </w:rPr>
-        <w:t>) and item is removed from the beginning of the queue (served).  Notice again there is no natural key order. The advantages and disadvantages are similar to a stack, except this data structure exhibits a FIFO arrival order.</w:t>
+        <w:t>out behavior.  A new item is added to the end of the queue (enqueue) and item is removed from the beginning of the queue (served).  Notice again there is no natural key order. The advantages and disadvantages are similar to a stack, except this data structure exhibits a FIFO arrival order.</w:t>
       </w:r>
     </w:p>
     <w:p>
@@ -41725,51 +40835,15 @@
           <w:sz w:val="22"/>
           <w:szCs w:val="22"/>
         </w:rPr>
-        <w:t xml:space="preserve">1) No </w:t>
-      </w:r>
-      <w:proofErr w:type="spellStart"/>
-      <w:r>
-        <w:rPr>
-          <w:rFonts w:ascii="Arial" w:hAnsi="Arial" w:cs="Arial"/>
-          <w:sz w:val="22"/>
-          <w:szCs w:val="22"/>
-        </w:rPr>
-        <w:t>lexographical</w:t>
-      </w:r>
-      <w:proofErr w:type="spellEnd"/>
-      <w:r>
-        <w:rPr>
-          <w:rFonts w:ascii="Arial" w:hAnsi="Arial" w:cs="Arial"/>
-          <w:sz w:val="22"/>
-          <w:szCs w:val="22"/>
-        </w:rPr>
-        <w:t xml:space="preserve"> order.</w:t>
-      </w:r>
-      <w:r>
-        <w:rPr>
-          <w:rFonts w:ascii="Arial" w:hAnsi="Arial" w:cs="Arial"/>
-          <w:sz w:val="22"/>
-          <w:szCs w:val="22"/>
-        </w:rPr>
-        <w:t xml:space="preserve"> </w:t>
-      </w:r>
-      <w:proofErr w:type="spellStart"/>
-      <w:r>
-        <w:rPr>
-          <w:rFonts w:ascii="Arial" w:hAnsi="Arial" w:cs="Arial"/>
-          <w:sz w:val="22"/>
-          <w:szCs w:val="22"/>
-        </w:rPr>
-        <w:t>Lexographical</w:t>
-      </w:r>
-      <w:proofErr w:type="spellEnd"/>
-      <w:r>
-        <w:rPr>
-          <w:rFonts w:ascii="Arial" w:hAnsi="Arial" w:cs="Arial"/>
-          <w:sz w:val="22"/>
-          <w:szCs w:val="22"/>
-        </w:rPr>
-        <w:t xml:space="preserve"> order can be any type of sequencing or order, e.g., numeric, strings, etc. </w:t>
+        <w:t>1) No lexographical order.</w:t>
+      </w:r>
+      <w:r>
+        <w:rPr>
+          <w:rFonts w:ascii="Arial" w:hAnsi="Arial" w:cs="Arial"/>
+          <w:sz w:val="22"/>
+          <w:szCs w:val="22"/>
+        </w:rPr>
+        <w:t xml:space="preserve"> Lexographical order can be any type of sequencing or order, e.g., numeric, strings, etc. </w:t>
       </w:r>
     </w:p>
     <w:p>
@@ -42100,23 +41174,7 @@
         <w:pStyle w:val="PlainText"/>
       </w:pPr>
       <w:r>
-        <w:t xml:space="preserve">       empty list       insert        </w:t>
-      </w:r>
-      <w:proofErr w:type="spellStart"/>
-      <w:r>
-        <w:t>insert</w:t>
-      </w:r>
-      <w:proofErr w:type="spellEnd"/>
-      <w:r>
-        <w:t xml:space="preserve">      </w:t>
-      </w:r>
-      <w:proofErr w:type="spellStart"/>
-      <w:r>
-        <w:t>insert</w:t>
-      </w:r>
-      <w:proofErr w:type="spellEnd"/>
-      <w:r>
-        <w:t xml:space="preserve">      delete</w:t>
+        <w:t xml:space="preserve">       empty list       insert        insert      insert      delete</w:t>
       </w:r>
     </w:p>
     <w:p>
@@ -42132,36 +41190,8 @@
       </w:r>
       <w:r>
         <w:tab/>
-      </w:r>
-      <w:proofErr w:type="spellStart"/>
-      <w:r>
-        <w:t>george</w:t>
-      </w:r>
-      <w:proofErr w:type="spellEnd"/>
-      <w:r>
-        <w:t xml:space="preserve">         </w:t>
-      </w:r>
-      <w:proofErr w:type="spellStart"/>
-      <w:r>
-        <w:t>mary</w:t>
-      </w:r>
-      <w:proofErr w:type="spellEnd"/>
-      <w:r>
-        <w:t xml:space="preserve">        </w:t>
-      </w:r>
-      <w:proofErr w:type="spellStart"/>
-      <w:r>
-        <w:t>dave</w:t>
-      </w:r>
-      <w:proofErr w:type="spellEnd"/>
-      <w:r>
-        <w:t xml:space="preserve">       </w:t>
-      </w:r>
-      <w:proofErr w:type="spellStart"/>
-      <w:r>
-        <w:t>george</w:t>
-      </w:r>
-      <w:proofErr w:type="spellEnd"/>
+        <w:t>george         mary        dave       george</w:t>
+      </w:r>
     </w:p>
     <w:p>
       <w:pPr>
@@ -42536,25 +41566,7 @@
           <w:sz w:val="22"/>
           <w:szCs w:val="22"/>
         </w:rPr>
-        <w:t xml:space="preserve"> list can only be </w:t>
-      </w:r>
-      <w:proofErr w:type="spellStart"/>
-      <w:r>
-        <w:rPr>
-          <w:rFonts w:ascii="Arial" w:hAnsi="Arial" w:cs="Arial"/>
-          <w:sz w:val="22"/>
-          <w:szCs w:val="22"/>
-        </w:rPr>
-        <w:t>transversed</w:t>
-      </w:r>
-      <w:proofErr w:type="spellEnd"/>
-      <w:r>
-        <w:rPr>
-          <w:rFonts w:ascii="Arial" w:hAnsi="Arial" w:cs="Arial"/>
-          <w:sz w:val="22"/>
-          <w:szCs w:val="22"/>
-        </w:rPr>
-        <w:t xml:space="preserve"> from the first element to the last; but, </w:t>
+        <w:t xml:space="preserve"> list can only be transversed from the first element to the last; but, </w:t>
       </w:r>
       <w:r>
         <w:rPr>
@@ -43211,25 +42223,7 @@
           <w:sz w:val="22"/>
           <w:szCs w:val="22"/>
         </w:rPr>
-        <w:t xml:space="preserve">When you create a relational table the RDBMS storage manager creates a data structure similar to a stack. Any new rows are inserted at the end of the stack. The relational table has no sorted order and must be search from the beginning of a table. To provide order and faster searching one creates a Table Index based on a table column. The INDEX creates a separate data structure, which contains the column value and maintains a data structure that provides dynamic ordering and faster look up. This example of a key file is superficial. Never would an order linked list be used to main order. Rather a combination as Binary Tree, </w:t>
-      </w:r>
-      <w:proofErr w:type="spellStart"/>
-      <w:r>
-        <w:rPr>
-          <w:rFonts w:ascii="Arial" w:hAnsi="Arial" w:cs="Arial"/>
-          <w:sz w:val="22"/>
-          <w:szCs w:val="22"/>
-        </w:rPr>
-        <w:t>BnTree</w:t>
-      </w:r>
-      <w:proofErr w:type="spellEnd"/>
-      <w:r>
-        <w:rPr>
-          <w:rFonts w:ascii="Arial" w:hAnsi="Arial" w:cs="Arial"/>
-          <w:sz w:val="22"/>
-          <w:szCs w:val="22"/>
-        </w:rPr>
-        <w:t xml:space="preserve"> or Hash data structure will be used as appropriate to the design requirements and the type of data stored in the table. </w:t>
+        <w:t xml:space="preserve">When you create a relational table the RDBMS storage manager creates a data structure similar to a stack. Any new rows are inserted at the end of the stack. The relational table has no sorted order and must be search from the beginning of a table. To provide order and faster searching one creates a Table Index based on a table column. The INDEX creates a separate data structure, which contains the column value and maintains a data structure that provides dynamic ordering and faster look up. This example of a key file is superficial. Never would an order linked list be used to main order. Rather a combination as Binary Tree, BnTree or Hash data structure will be used as appropriate to the design requirements and the type of data stored in the table. </w:t>
       </w:r>
     </w:p>
     <w:p>
@@ -43516,25 +42510,7 @@
           <w:sz w:val="22"/>
           <w:szCs w:val="22"/>
         </w:rPr>
-        <w:t xml:space="preserve">is a hierarchical data structure that each node can have at most 2 children or subtrees, 1 children or no children. The path length of each node is determined by the number of nodes that must be </w:t>
-      </w:r>
-      <w:proofErr w:type="spellStart"/>
-      <w:r>
-        <w:rPr>
-          <w:rFonts w:ascii="Arial" w:hAnsi="Arial" w:cs="Arial"/>
-          <w:sz w:val="22"/>
-          <w:szCs w:val="22"/>
-        </w:rPr>
-        <w:t>transversed</w:t>
-      </w:r>
-      <w:proofErr w:type="spellEnd"/>
-      <w:r>
-        <w:rPr>
-          <w:rFonts w:ascii="Arial" w:hAnsi="Arial" w:cs="Arial"/>
-          <w:sz w:val="22"/>
-          <w:szCs w:val="22"/>
-        </w:rPr>
-        <w:t xml:space="preserve"> from the root node to that particular node.  Each node must have at two pointers.  If a new data element is to be inserted at a given node that already has a key value, e.g., GEORGE, any new element less than the node key will be pointed to by the left pointer.  Any new element greater the node key will be pointed by the left pointer. If both pointers of a given node (row) are currently being used, the insert algorithm should be repeated for the left and right child.  The fact that a binary tree can be defined as a set of binary subtrees with one root node, means that binary tree algorithms are recursive. This means that the algorithm that works for the parent node will work correctly at the root node.  </w:t>
+        <w:t xml:space="preserve">is a hierarchical data structure that each node can have at most 2 children or subtrees, 1 children or no children. The path length of each node is determined by the number of nodes that must be transversed from the root node to that particular node.  Each node must have at two pointers.  If a new data element is to be inserted at a given node that already has a key value, e.g., GEORGE, any new element less than the node key will be pointed to by the left pointer.  Any new element greater the node key will be pointed by the left pointer. If both pointers of a given node (row) are currently being used, the insert algorithm should be repeated for the left and right child.  The fact that a binary tree can be defined as a set of binary subtrees with one root node, means that binary tree algorithms are recursive. This means that the algorithm that works for the parent node will work correctly at the root node.  </w:t>
       </w:r>
     </w:p>
     <w:p>
@@ -43549,21 +42525,8 @@
       </w:r>
       <w:r>
         <w:tab/>
-        <w:t xml:space="preserve">   empty tree        insert </w:t>
-      </w:r>
-      <w:proofErr w:type="spellStart"/>
-      <w:r>
-        <w:t>george</w:t>
-      </w:r>
-      <w:proofErr w:type="spellEnd"/>
-      <w:r>
-        <w:t xml:space="preserve">              insert </w:t>
-      </w:r>
-      <w:proofErr w:type="spellStart"/>
-      <w:r>
-        <w:t>fred</w:t>
-      </w:r>
-      <w:proofErr w:type="spellEnd"/>
+        <w:t xml:space="preserve">   empty tree        insert george              insert fred</w:t>
+      </w:r>
       <w:r>
         <w:cr/>
       </w:r>
@@ -43682,21 +42645,8 @@
       </w:r>
       <w:r>
         <w:tab/>
-        <w:t xml:space="preserve">     insert </w:t>
-      </w:r>
-      <w:proofErr w:type="spellStart"/>
-      <w:r>
-        <w:t>paul</w:t>
-      </w:r>
-      <w:proofErr w:type="spellEnd"/>
-      <w:r>
-        <w:t xml:space="preserve">                         </w:t>
-      </w:r>
-      <w:proofErr w:type="spellStart"/>
-      <w:r>
-        <w:t>insertadam</w:t>
-      </w:r>
-      <w:proofErr w:type="spellEnd"/>
+        <w:t xml:space="preserve">     insert paul                         insertadam</w:t>
+      </w:r>
     </w:p>
     <w:p>
       <w:pPr>
@@ -43864,15 +42814,7 @@
       </w:r>
       <w:r>
         <w:tab/>
-        <w:t xml:space="preserve">       insert </w:t>
-      </w:r>
-      <w:proofErr w:type="spellStart"/>
-      <w:r>
-        <w:t>irwin</w:t>
-      </w:r>
-      <w:proofErr w:type="spellEnd"/>
-      <w:r>
-        <w:t xml:space="preserve"> and tom</w:t>
+        <w:t xml:space="preserve">       insert irwin and tom</w:t>
       </w:r>
     </w:p>
     <w:p>
@@ -44181,43 +43123,7 @@
           <w:sz w:val="22"/>
           <w:szCs w:val="22"/>
         </w:rPr>
-        <w:t xml:space="preserve">2) An </w:t>
-      </w:r>
-      <w:proofErr w:type="spellStart"/>
-      <w:r>
-        <w:rPr>
-          <w:rFonts w:ascii="Arial" w:hAnsi="Arial" w:cs="Arial"/>
-          <w:sz w:val="22"/>
-          <w:szCs w:val="22"/>
-        </w:rPr>
-        <w:t>inorder</w:t>
-      </w:r>
-      <w:proofErr w:type="spellEnd"/>
-      <w:r>
-        <w:rPr>
-          <w:rFonts w:ascii="Arial" w:hAnsi="Arial" w:cs="Arial"/>
-          <w:sz w:val="22"/>
-          <w:szCs w:val="22"/>
-        </w:rPr>
-        <w:t xml:space="preserve"> transversal of a tree will visit and process the nodes in </w:t>
-      </w:r>
-      <w:proofErr w:type="spellStart"/>
-      <w:r>
-        <w:rPr>
-          <w:rFonts w:ascii="Arial" w:hAnsi="Arial" w:cs="Arial"/>
-          <w:sz w:val="22"/>
-          <w:szCs w:val="22"/>
-        </w:rPr>
-        <w:t>lexographical</w:t>
-      </w:r>
-      <w:proofErr w:type="spellEnd"/>
-      <w:r>
-        <w:rPr>
-          <w:rFonts w:ascii="Arial" w:hAnsi="Arial" w:cs="Arial"/>
-          <w:sz w:val="22"/>
-          <w:szCs w:val="22"/>
-        </w:rPr>
-        <w:t xml:space="preserve"> order.</w:t>
+        <w:t>2) An inorder transversal of a tree will visit and process the nodes in lexographical order.</w:t>
       </w:r>
     </w:p>
     <w:p>
@@ -44381,11 +43287,9 @@
       <w:r>
         <w:t xml:space="preserve">3.9 </w:t>
       </w:r>
-      <w:proofErr w:type="spellStart"/>
       <w:r>
         <w:t>Bn</w:t>
       </w:r>
-      <w:proofErr w:type="spellEnd"/>
       <w:r>
         <w:t>-</w:t>
       </w:r>
@@ -44427,26 +43331,17 @@
         </w:rPr>
         <w:t xml:space="preserve">A </w:t>
       </w:r>
-      <w:proofErr w:type="spellStart"/>
       <w:r>
         <w:rPr>
           <w:rFonts w:ascii="Arial" w:hAnsi="Arial" w:cs="Arial"/>
           <w:b/>
         </w:rPr>
-        <w:t>Bn</w:t>
-      </w:r>
-      <w:proofErr w:type="spellEnd"/>
+        <w:t xml:space="preserve">Bn </w:t>
+      </w:r>
       <w:r>
         <w:rPr>
           <w:rFonts w:ascii="Arial" w:hAnsi="Arial" w:cs="Arial"/>
           <w:b/>
-        </w:rPr>
-        <w:t xml:space="preserve"> </w:t>
-      </w:r>
-      <w:r>
-        <w:rPr>
-          <w:rFonts w:ascii="Arial" w:hAnsi="Arial" w:cs="Arial"/>
-          <w:b/>
           <w:sz w:val="22"/>
           <w:szCs w:val="22"/>
         </w:rPr>
@@ -44458,25 +43353,7 @@
           <w:sz w:val="22"/>
           <w:szCs w:val="22"/>
         </w:rPr>
-        <w:t xml:space="preserve"> is a modification of the binary tree algorithm. Each node or record stores two or more keys (where 'n' represents the number of keys per node). When the node is filled, the tree splits in a balanced fashion (see below). One can describe the binary tree algorithm as growing from the root 'down'. On the other hand, the </w:t>
-      </w:r>
-      <w:proofErr w:type="spellStart"/>
-      <w:r>
-        <w:rPr>
-          <w:rFonts w:ascii="Arial" w:hAnsi="Arial" w:cs="Arial"/>
-          <w:sz w:val="22"/>
-          <w:szCs w:val="22"/>
-        </w:rPr>
-        <w:t>Bn</w:t>
-      </w:r>
-      <w:proofErr w:type="spellEnd"/>
-      <w:r>
-        <w:rPr>
-          <w:rFonts w:ascii="Arial" w:hAnsi="Arial" w:cs="Arial"/>
-          <w:sz w:val="22"/>
-          <w:szCs w:val="22"/>
-        </w:rPr>
-        <w:t xml:space="preserve"> trees are perceived as growing upwards, constantly pushing the key value toward the root.</w:t>
+        <w:t xml:space="preserve"> is a modification of the binary tree algorithm. Each node or record stores two or more keys (where 'n' represents the number of keys per node). When the node is filled, the tree splits in a balanced fashion (see below). One can describe the binary tree algorithm as growing from the root 'down'. On the other hand, the Bn trees are perceived as growing upwards, constantly pushing the key value toward the root.</w:t>
       </w:r>
     </w:p>
     <w:p>
@@ -44558,15 +43435,7 @@
         <w:t xml:space="preserve">3.9.1 </w:t>
       </w:r>
       <w:r>
-        <w:t xml:space="preserve">Uses of </w:t>
-      </w:r>
-      <w:proofErr w:type="spellStart"/>
-      <w:r>
-        <w:t>Bn</w:t>
-      </w:r>
-      <w:proofErr w:type="spellEnd"/>
-      <w:r>
-        <w:t xml:space="preserve"> Tree</w:t>
+        <w:t>Uses of Bn Tree</w:t>
       </w:r>
       <w:bookmarkEnd w:id="41"/>
     </w:p>
@@ -44602,25 +43471,7 @@
           <w:sz w:val="22"/>
           <w:szCs w:val="22"/>
         </w:rPr>
-        <w:t xml:space="preserve">1) Used by many databases to provide key or indexed order, i.e., DB2, </w:t>
-      </w:r>
-      <w:proofErr w:type="spellStart"/>
-      <w:r>
-        <w:rPr>
-          <w:rFonts w:ascii="Arial" w:hAnsi="Arial" w:cs="Arial"/>
-          <w:sz w:val="22"/>
-          <w:szCs w:val="22"/>
-        </w:rPr>
-        <w:t>Btrieve</w:t>
-      </w:r>
-      <w:proofErr w:type="spellEnd"/>
-      <w:r>
-        <w:rPr>
-          <w:rFonts w:ascii="Arial" w:hAnsi="Arial" w:cs="Arial"/>
-          <w:sz w:val="22"/>
-          <w:szCs w:val="22"/>
-        </w:rPr>
-        <w:t xml:space="preserve">, Oracle, XDB </w:t>
+        <w:t xml:space="preserve">1) Used by many databases to provide key or indexed order, i.e., DB2, Btrieve, Oracle, XDB </w:t>
       </w:r>
     </w:p>
     <w:p>
@@ -44660,15 +43511,7 @@
         <w:t xml:space="preserve">3.9.2 </w:t>
       </w:r>
       <w:r>
-        <w:t xml:space="preserve">Advantages of </w:t>
-      </w:r>
-      <w:proofErr w:type="spellStart"/>
-      <w:r>
-        <w:t>Bn</w:t>
-      </w:r>
-      <w:proofErr w:type="spellEnd"/>
-      <w:r>
-        <w:t xml:space="preserve"> Tree</w:t>
+        <w:t>Advantages of Bn Tree</w:t>
       </w:r>
       <w:bookmarkEnd w:id="42"/>
     </w:p>
@@ -44950,25 +43793,7 @@
           <w:szCs w:val="22"/>
         </w:rPr>
         <w:lastRenderedPageBreak/>
-        <w:t xml:space="preserve">column called </w:t>
-      </w:r>
-      <w:proofErr w:type="spellStart"/>
-      <w:r>
-        <w:rPr>
-          <w:rFonts w:ascii="Arial" w:hAnsi="Arial" w:cs="Arial"/>
-          <w:sz w:val="22"/>
-          <w:szCs w:val="22"/>
-        </w:rPr>
-        <w:t>lastname</w:t>
-      </w:r>
-      <w:proofErr w:type="spellEnd"/>
-      <w:r>
-        <w:rPr>
-          <w:rFonts w:ascii="Arial" w:hAnsi="Arial" w:cs="Arial"/>
-          <w:sz w:val="22"/>
-          <w:szCs w:val="22"/>
-        </w:rPr>
-        <w:t xml:space="preserve"> in ascending order and have a second column within the index that displays the salary column in descending order. </w:t>
+        <w:t xml:space="preserve">column called lastname in ascending order and have a second column within the index that displays the salary column in descending order. </w:t>
       </w:r>
     </w:p>
     <w:p>
@@ -45055,25 +43880,7 @@
           <w:sz w:val="22"/>
           <w:szCs w:val="22"/>
         </w:rPr>
-        <w:t xml:space="preserve">Video - What is a </w:t>
-      </w:r>
-      <w:proofErr w:type="spellStart"/>
-      <w:r>
-        <w:rPr>
-          <w:rFonts w:ascii="Arial" w:hAnsi="Arial" w:cs="Arial"/>
-          <w:sz w:val="22"/>
-          <w:szCs w:val="22"/>
-        </w:rPr>
-        <w:t>HashTable</w:t>
-      </w:r>
-      <w:proofErr w:type="spellEnd"/>
-      <w:r>
-        <w:rPr>
-          <w:rFonts w:ascii="Arial" w:hAnsi="Arial" w:cs="Arial"/>
-          <w:sz w:val="22"/>
-          <w:szCs w:val="22"/>
-        </w:rPr>
-        <w:t xml:space="preserve"> Data Structure - </w:t>
+        <w:t xml:space="preserve">Video - What is a HashTable Data Structure - </w:t>
       </w:r>
       <w:hyperlink r:id="rId37" w:history="1">
         <w:r>
@@ -45887,43 +44694,7 @@
           <w:sz w:val="22"/>
           <w:szCs w:val="22"/>
         </w:rPr>
-        <w:t xml:space="preserve">1) No </w:t>
-      </w:r>
-      <w:proofErr w:type="spellStart"/>
-      <w:r>
-        <w:rPr>
-          <w:rFonts w:ascii="Arial" w:hAnsi="Arial" w:cs="Arial"/>
-          <w:sz w:val="22"/>
-          <w:szCs w:val="22"/>
-        </w:rPr>
-        <w:t>lexographical</w:t>
-      </w:r>
-      <w:proofErr w:type="spellEnd"/>
-      <w:r>
-        <w:rPr>
-          <w:rFonts w:ascii="Arial" w:hAnsi="Arial" w:cs="Arial"/>
-          <w:sz w:val="22"/>
-          <w:szCs w:val="22"/>
-        </w:rPr>
-        <w:t xml:space="preserve"> order, generally relies of other supplementary data structures, i.e. </w:t>
-      </w:r>
-      <w:proofErr w:type="spellStart"/>
-      <w:r>
-        <w:rPr>
-          <w:rFonts w:ascii="Arial" w:hAnsi="Arial" w:cs="Arial"/>
-          <w:sz w:val="22"/>
-          <w:szCs w:val="22"/>
-        </w:rPr>
-        <w:t>Bn</w:t>
-      </w:r>
-      <w:proofErr w:type="spellEnd"/>
-      <w:r>
-        <w:rPr>
-          <w:rFonts w:ascii="Arial" w:hAnsi="Arial" w:cs="Arial"/>
-          <w:sz w:val="22"/>
-          <w:szCs w:val="22"/>
-        </w:rPr>
-        <w:t xml:space="preserve"> Trees to provide order.</w:t>
+        <w:t>1) No lexographical order, generally relies of other supplementary data structures, i.e. Bn Trees to provide order.</w:t>
       </w:r>
     </w:p>
     <w:p>
@@ -46313,15 +45084,7 @@
         <w:pStyle w:val="PlainText"/>
       </w:pPr>
       <w:r>
-        <w:t xml:space="preserve">      Index     </w:t>
-      </w:r>
-      <w:proofErr w:type="spellStart"/>
-      <w:r>
-        <w:t>Index</w:t>
-      </w:r>
-      <w:proofErr w:type="spellEnd"/>
-      <w:r>
-        <w:t xml:space="preserve"> (V3</w:t>
+        <w:t xml:space="preserve">      Index     Index (V3</w:t>
       </w:r>
       <w:proofErr w:type="gramStart"/>
       <w:r>
@@ -47249,7 +46012,23 @@
           <w:sz w:val="22"/>
           <w:szCs w:val="22"/>
         </w:rPr>
-        <w:t xml:space="preserve">Queue system of data Structure in which data is server by First </w:t>
+        <w:t>Queue system of data S</w:t>
+      </w:r>
+      <w:r>
+        <w:rPr>
+          <w:rFonts w:ascii="Arial" w:hAnsi="Arial" w:cs="Arial"/>
+          <w:sz w:val="22"/>
+          <w:szCs w:val="22"/>
+        </w:rPr>
+        <w:t>tructure in which data is served</w:t>
+      </w:r>
+      <w:r>
+        <w:rPr>
+          <w:rFonts w:ascii="Arial" w:hAnsi="Arial" w:cs="Arial"/>
+          <w:sz w:val="22"/>
+          <w:szCs w:val="22"/>
+        </w:rPr>
+        <w:t xml:space="preserve"> by First </w:t>
       </w:r>
       <w:proofErr w:type="gramStart"/>
       <w:r>
@@ -47369,16 +46148,14 @@
         </w:rPr>
         <w:t xml:space="preserve">like the data which has been added </w:t>
       </w:r>
-      <w:proofErr w:type="gramStart"/>
-      <w:r>
-        <w:rPr>
-          <w:rFonts w:ascii="Arial" w:hAnsi="Arial" w:cs="Arial"/>
-          <w:sz w:val="22"/>
-          <w:szCs w:val="22"/>
-        </w:rPr>
-        <w:t>last ,</w:t>
-      </w:r>
-      <w:proofErr w:type="gramEnd"/>
+      <w:r>
+        <w:rPr>
+          <w:rFonts w:ascii="Arial" w:hAnsi="Arial" w:cs="Arial"/>
+          <w:sz w:val="22"/>
+          <w:szCs w:val="22"/>
+        </w:rPr>
+        <w:t>last,</w:t>
+      </w:r>
       <w:r>
         <w:rPr>
           <w:rFonts w:ascii="Arial" w:hAnsi="Arial" w:cs="Arial"/>
@@ -47479,16 +46256,14 @@
         </w:rPr>
         <w:t xml:space="preserve"> helps to undo some </w:t>
       </w:r>
-      <w:proofErr w:type="gramStart"/>
-      <w:r>
-        <w:rPr>
-          <w:rFonts w:ascii="Arial" w:hAnsi="Arial" w:cs="Arial"/>
-          <w:sz w:val="22"/>
-          <w:szCs w:val="22"/>
-        </w:rPr>
-        <w:t>action ,</w:t>
-      </w:r>
-      <w:proofErr w:type="gramEnd"/>
+      <w:r>
+        <w:rPr>
+          <w:rFonts w:ascii="Arial" w:hAnsi="Arial" w:cs="Arial"/>
+          <w:sz w:val="22"/>
+          <w:szCs w:val="22"/>
+        </w:rPr>
+        <w:t>action,</w:t>
+      </w:r>
       <w:r>
         <w:rPr>
           <w:rFonts w:ascii="Arial" w:hAnsi="Arial" w:cs="Arial"/>
@@ -47513,15 +46288,6 @@
           <w:szCs w:val="22"/>
         </w:rPr>
       </w:pPr>
-      <w:proofErr w:type="gramStart"/>
-      <w:r>
-        <w:rPr>
-          <w:rFonts w:ascii="Arial" w:hAnsi="Arial" w:cs="Arial"/>
-          <w:sz w:val="22"/>
-          <w:szCs w:val="22"/>
-        </w:rPr>
-        <w:t>.</w:t>
-      </w:r>
       <w:r>
         <w:rPr>
           <w:rFonts w:ascii="Arial" w:hAnsi="Arial" w:cs="Arial"/>
@@ -47530,7 +46296,6 @@
         </w:rPr>
         <w:t>helps</w:t>
       </w:r>
-      <w:proofErr w:type="gramEnd"/>
       <w:r>
         <w:rPr>
           <w:rFonts w:ascii="Arial" w:hAnsi="Arial" w:cs="Arial"/>
@@ -47705,25 +46470,7 @@
           <w:sz w:val="22"/>
           <w:szCs w:val="22"/>
         </w:rPr>
-        <w:t xml:space="preserve">6. What are the disadvantages of Binary Tree data structure as compared to </w:t>
-      </w:r>
-      <w:proofErr w:type="spellStart"/>
-      <w:r>
-        <w:rPr>
-          <w:rFonts w:ascii="Arial" w:hAnsi="Arial" w:cs="Arial"/>
-          <w:sz w:val="22"/>
-          <w:szCs w:val="22"/>
-        </w:rPr>
-        <w:t>Bn</w:t>
-      </w:r>
-      <w:proofErr w:type="spellEnd"/>
-      <w:r>
-        <w:rPr>
-          <w:rFonts w:ascii="Arial" w:hAnsi="Arial" w:cs="Arial"/>
-          <w:sz w:val="22"/>
-          <w:szCs w:val="22"/>
-        </w:rPr>
-        <w:t>-trees Answer =&gt;</w:t>
+        <w:t>6. What are the disadvantages of Binary Tree data structure as compared to Bn-trees Answer =&gt;</w:t>
       </w:r>
       <w:r>
         <w:rPr>
@@ -47771,25 +46518,7 @@
           <w:sz w:val="22"/>
           <w:szCs w:val="22"/>
         </w:rPr>
-        <w:t xml:space="preserve">binary tree data structure, a can have maximum 2 numbers of children or subtree and </w:t>
-      </w:r>
-      <w:proofErr w:type="spellStart"/>
-      <w:r>
-        <w:rPr>
-          <w:rFonts w:ascii="Arial" w:hAnsi="Arial" w:cs="Arial"/>
-          <w:sz w:val="22"/>
-          <w:szCs w:val="22"/>
-        </w:rPr>
-        <w:t>bn</w:t>
-      </w:r>
-      <w:proofErr w:type="spellEnd"/>
-      <w:r>
-        <w:rPr>
-          <w:rFonts w:ascii="Arial" w:hAnsi="Arial" w:cs="Arial"/>
-          <w:sz w:val="22"/>
-          <w:szCs w:val="22"/>
-        </w:rPr>
-        <w:t xml:space="preserve"> tree is a modification of binary tree and a node can have two or more numbers of keys.</w:t>
+        <w:t>binary tree data structure, a can have maximum 2 numbers of children or subtree and bn tree is a modification of binary tree and a node can have two or more numbers of keys.</w:t>
       </w:r>
       <w:r>
         <w:rPr>
@@ -47842,25 +46571,7 @@
           <w:sz w:val="22"/>
           <w:szCs w:val="22"/>
         </w:rPr>
-        <w:t xml:space="preserve">7. What are the advantages of an Oracle Index built on a hash data structure as compare to an Oracle index based on a </w:t>
-      </w:r>
-      <w:proofErr w:type="spellStart"/>
-      <w:r>
-        <w:rPr>
-          <w:rFonts w:ascii="Arial" w:hAnsi="Arial" w:cs="Arial"/>
-          <w:sz w:val="22"/>
-          <w:szCs w:val="22"/>
-        </w:rPr>
-        <w:t>BnTree</w:t>
-      </w:r>
-      <w:proofErr w:type="spellEnd"/>
-      <w:r>
-        <w:rPr>
-          <w:rFonts w:ascii="Arial" w:hAnsi="Arial" w:cs="Arial"/>
-          <w:sz w:val="22"/>
-          <w:szCs w:val="22"/>
-        </w:rPr>
-        <w:t xml:space="preserve"> index?   Answer =&gt;</w:t>
+        <w:t>7. What are the advantages of an Oracle Index built on a hash data structure as compare to an Oracle index based on a BnTree index?   Answer =&gt;</w:t>
       </w:r>
     </w:p>
     <w:p>
@@ -47878,6 +46589,46 @@
           <w:szCs w:val="22"/>
         </w:rPr>
       </w:pPr>
+      <w:r>
+        <w:rPr>
+          <w:rFonts w:ascii="Arial" w:hAnsi="Arial" w:cs="Arial"/>
+          <w:sz w:val="22"/>
+          <w:szCs w:val="22"/>
+        </w:rPr>
+        <w:t>B</w:t>
+      </w:r>
+      <w:r>
+        <w:rPr>
+          <w:rFonts w:ascii="Arial" w:hAnsi="Arial" w:cs="Arial"/>
+          <w:sz w:val="22"/>
+          <w:szCs w:val="22"/>
+        </w:rPr>
+        <w:t>n</w:t>
+      </w:r>
+      <w:r>
+        <w:rPr>
+          <w:rFonts w:ascii="Arial" w:hAnsi="Arial" w:cs="Arial"/>
+          <w:sz w:val="22"/>
+          <w:szCs w:val="22"/>
+        </w:rPr>
+        <w:t>-Tree Indexes are suitable for range queries/range scans since the keys are ordered. For example, the following types of queries will benefit from a typical B</w:t>
+      </w:r>
+      <w:r>
+        <w:rPr>
+          <w:rFonts w:ascii="Arial" w:hAnsi="Arial" w:cs="Arial"/>
+          <w:sz w:val="22"/>
+          <w:szCs w:val="22"/>
+        </w:rPr>
+        <w:t>n</w:t>
+      </w:r>
+      <w:r>
+        <w:rPr>
+          <w:rFonts w:ascii="Arial" w:hAnsi="Arial" w:cs="Arial"/>
+          <w:sz w:val="22"/>
+          <w:szCs w:val="22"/>
+        </w:rPr>
+        <w:t>-Tree Index structure on “SALARY” column.</w:t>
+      </w:r>
     </w:p>
     <w:p>
       <w:pPr>
@@ -47894,58 +46645,6 @@
           <w:szCs w:val="22"/>
         </w:rPr>
       </w:pPr>
-      <w:r>
-        <w:rPr>
-          <w:rFonts w:ascii="Arial" w:hAnsi="Arial" w:cs="Arial"/>
-          <w:sz w:val="22"/>
-          <w:szCs w:val="22"/>
-        </w:rPr>
-        <w:t>.</w:t>
-      </w:r>
-      <w:r>
-        <w:rPr>
-          <w:rFonts w:ascii="Arial" w:hAnsi="Arial" w:cs="Arial"/>
-          <w:vanish/>
-          <w:sz w:val="22"/>
-          <w:szCs w:val="22"/>
-        </w:rPr>
-        <w:t>Summer</w:t>
-      </w:r>
-      <w:r>
-        <w:rPr>
-          <w:rFonts w:ascii="Arial" w:hAnsi="Arial" w:cs="Arial"/>
-          <w:vanish/>
-          <w:sz w:val="22"/>
-          <w:szCs w:val="22"/>
-        </w:rPr>
-        <w:t xml:space="preserve"> 2018</w:t>
-      </w:r>
-    </w:p>
-    <w:p>
-      <w:pPr>
-        <w:rPr>
-          <w:rFonts w:ascii="Arial" w:hAnsi="Arial" w:cs="Arial"/>
-          <w:sz w:val="22"/>
-          <w:szCs w:val="22"/>
-        </w:rPr>
-      </w:pPr>
-    </w:p>
-    <w:p>
-      <w:pPr>
-        <w:rPr>
-          <w:rFonts w:ascii="Arial" w:hAnsi="Arial" w:cs="Arial"/>
-          <w:sz w:val="22"/>
-          <w:szCs w:val="22"/>
-        </w:rPr>
-      </w:pPr>
-      <w:r>
-        <w:rPr>
-          <w:rFonts w:ascii="Arial" w:hAnsi="Arial" w:cs="Arial"/>
-          <w:sz w:val="22"/>
-          <w:szCs w:val="22"/>
-        </w:rPr>
-        <w:t>8. What is a Hash Collision? Answer =&gt;</w:t>
-      </w:r>
     </w:p>
     <w:p>
       <w:pPr>
@@ -47968,33 +46667,7 @@
           <w:sz w:val="22"/>
           <w:szCs w:val="22"/>
         </w:rPr>
-        <w:t>in a hash table data structure</w:t>
-      </w:r>
-      <w:r>
-        <w:rPr>
-          <w:rFonts w:ascii="Arial" w:hAnsi="Arial" w:cs="Arial"/>
-          <w:sz w:val="22"/>
-          <w:szCs w:val="22"/>
-        </w:rPr>
-        <w:t xml:space="preserve">, data is mapped through keys to values. When two different keys hash to the same value, or to the same location in a hash </w:t>
-      </w:r>
-      <w:proofErr w:type="gramStart"/>
-      <w:r>
-        <w:rPr>
-          <w:rFonts w:ascii="Arial" w:hAnsi="Arial" w:cs="Arial"/>
-          <w:sz w:val="22"/>
-          <w:szCs w:val="22"/>
-        </w:rPr>
-        <w:t>table ,</w:t>
-      </w:r>
-      <w:proofErr w:type="gramEnd"/>
-      <w:r>
-        <w:rPr>
-          <w:rFonts w:ascii="Arial" w:hAnsi="Arial" w:cs="Arial"/>
-          <w:sz w:val="22"/>
-          <w:szCs w:val="22"/>
-        </w:rPr>
-        <w:t xml:space="preserve"> then collision happens.</w:t>
+        <w:t>“SELECT * FROM T WHERE SALARY&gt;5000 AND SALARY&lt;10000”</w:t>
       </w:r>
     </w:p>
     <w:p>
@@ -48018,70 +46691,7 @@
           <w:sz w:val="22"/>
           <w:szCs w:val="22"/>
         </w:rPr>
-        <w:lastRenderedPageBreak/>
-        <w:t>.</w:t>
-      </w:r>
-      <w:r>
-        <w:rPr>
-          <w:rFonts w:ascii="Arial" w:hAnsi="Arial" w:cs="Arial"/>
-          <w:vanish/>
-          <w:sz w:val="22"/>
-          <w:szCs w:val="22"/>
-        </w:rPr>
-        <w:t>Summer</w:t>
-      </w:r>
-      <w:r>
-        <w:rPr>
-          <w:rFonts w:ascii="Arial" w:hAnsi="Arial" w:cs="Arial"/>
-          <w:vanish/>
-          <w:sz w:val="22"/>
-          <w:szCs w:val="22"/>
-        </w:rPr>
-        <w:t xml:space="preserve"> 2018</w:t>
-      </w:r>
-    </w:p>
-    <w:p>
-      <w:pPr>
-        <w:rPr>
-          <w:rFonts w:ascii="Arial" w:hAnsi="Arial" w:cs="Arial"/>
-          <w:sz w:val="22"/>
-          <w:szCs w:val="22"/>
-        </w:rPr>
-      </w:pPr>
-    </w:p>
-    <w:p>
-      <w:pPr>
-        <w:rPr>
-          <w:rFonts w:ascii="Arial" w:hAnsi="Arial" w:cs="Arial"/>
-          <w:sz w:val="22"/>
-          <w:szCs w:val="22"/>
-        </w:rPr>
-      </w:pPr>
-      <w:r>
-        <w:rPr>
-          <w:rFonts w:ascii="Arial" w:hAnsi="Arial" w:cs="Arial"/>
-          <w:sz w:val="22"/>
-          <w:szCs w:val="22"/>
-        </w:rPr>
-        <w:br w:type="page"/>
-      </w:r>
-    </w:p>
-    <w:p>
-      <w:pPr>
-        <w:rPr>
-          <w:rFonts w:ascii="Arial" w:hAnsi="Arial" w:cs="Arial"/>
-          <w:sz w:val="22"/>
-          <w:szCs w:val="22"/>
-        </w:rPr>
-      </w:pPr>
-      <w:r>
-        <w:rPr>
-          <w:rFonts w:ascii="Arial" w:hAnsi="Arial" w:cs="Arial"/>
-          <w:sz w:val="22"/>
-          <w:szCs w:val="22"/>
-        </w:rPr>
-        <w:lastRenderedPageBreak/>
-        <w:t>9. Which type of data structure is used table data and is created when you execute a SQL CREATE TABLE statement? Answer =&gt;</w:t>
+        <w:t>“SELECT * FROM T WHERE SALARY&gt;5000”;</w:t>
       </w:r>
     </w:p>
     <w:p>
@@ -48099,6 +46709,15 @@
           <w:szCs w:val="22"/>
         </w:rPr>
       </w:pPr>
+      <w:r>
+        <w:rPr>
+          <w:rFonts w:ascii="Arial" w:hAnsi="Arial" w:cs="Arial"/>
+          <w:sz w:val="22"/>
+          <w:szCs w:val="22"/>
+        </w:rPr>
+        <w:lastRenderedPageBreak/>
+        <w:t>The result set for such queries will contain rows in sorted order since the index stores the keys in order.</w:t>
+      </w:r>
     </w:p>
     <w:p>
       <w:pPr>
@@ -48121,7 +46740,15 @@
           <w:sz w:val="22"/>
           <w:szCs w:val="22"/>
         </w:rPr>
-        <w:t>.</w:t>
+        <w:t>The above point about suitability of B-Tree Indexes for range scans is valid for both UNIQUE and NON-UNIQUE Indexes. B-Tree Indexes are efficient for both full-key and prefix-</w:t>
+      </w:r>
+      <w:r>
+        <w:rPr>
+          <w:rFonts w:ascii="Arial" w:hAnsi="Arial" w:cs="Arial"/>
+          <w:sz w:val="22"/>
+          <w:szCs w:val="22"/>
+        </w:rPr>
+        <w:t>key matching queries.</w:t>
       </w:r>
       <w:r>
         <w:rPr>
@@ -48165,7 +46792,7 @@
           <w:sz w:val="22"/>
           <w:szCs w:val="22"/>
         </w:rPr>
-        <w:t>10. Which types of data structure are used table data and are created when you execute a SQL CREATE INDEX statement? Answer =&gt;</w:t>
+        <w:t>8. What is a Hash Collision? Answer =&gt;</w:t>
       </w:r>
     </w:p>
     <w:p>
@@ -48183,6 +46810,66 @@
           <w:szCs w:val="22"/>
         </w:rPr>
       </w:pPr>
+      <w:r>
+        <w:rPr>
+          <w:rFonts w:ascii="Arial" w:hAnsi="Arial" w:cs="Arial"/>
+          <w:sz w:val="22"/>
+          <w:szCs w:val="22"/>
+        </w:rPr>
+        <w:t>in a hash table data structure</w:t>
+      </w:r>
+      <w:r>
+        <w:rPr>
+          <w:rFonts w:ascii="Arial" w:hAnsi="Arial" w:cs="Arial"/>
+          <w:sz w:val="22"/>
+          <w:szCs w:val="22"/>
+        </w:rPr>
+        <w:t>, data is mapped through keys to values. When two different keys hash to the same value, or to the same location in a hash table , then collision happens.</w:t>
+      </w:r>
+      <w:r>
+        <w:rPr>
+          <w:rFonts w:ascii="Arial" w:hAnsi="Arial" w:cs="Arial"/>
+          <w:vanish/>
+          <w:sz w:val="22"/>
+          <w:szCs w:val="22"/>
+        </w:rPr>
+        <w:t>Summer</w:t>
+      </w:r>
+      <w:r>
+        <w:rPr>
+          <w:rFonts w:ascii="Arial" w:hAnsi="Arial" w:cs="Arial"/>
+          <w:vanish/>
+          <w:sz w:val="22"/>
+          <w:szCs w:val="22"/>
+        </w:rPr>
+        <w:t xml:space="preserve"> 2018</w:t>
+      </w:r>
+      <w:r>
+        <w:rPr>
+          <w:rFonts w:ascii="Arial" w:hAnsi="Arial" w:cs="Arial"/>
+          <w:sz w:val="22"/>
+          <w:szCs w:val="22"/>
+        </w:rPr>
+        <w:br w:type="page"/>
+      </w:r>
+    </w:p>
+    <w:p>
+      <w:pPr>
+        <w:rPr>
+          <w:rFonts w:ascii="Arial" w:hAnsi="Arial" w:cs="Arial"/>
+          <w:sz w:val="22"/>
+          <w:szCs w:val="22"/>
+        </w:rPr>
+      </w:pPr>
+      <w:r>
+        <w:rPr>
+          <w:rFonts w:ascii="Arial" w:hAnsi="Arial" w:cs="Arial"/>
+          <w:sz w:val="22"/>
+          <w:szCs w:val="22"/>
+        </w:rPr>
+        <w:lastRenderedPageBreak/>
+        <w:t>9. Which type of data structure is used table data and is created when you execute a SQL CREATE TABLE statement? Answer =&gt;</w:t>
+      </w:r>
     </w:p>
     <w:p>
       <w:pPr>
@@ -48205,7 +46892,179 @@
           <w:sz w:val="22"/>
           <w:szCs w:val="22"/>
         </w:rPr>
-        <w:t>.</w:t>
+        <w:t xml:space="preserve">Most of the databases uses heap data structure when sql create table statement executed. For oracle it uses another </w:t>
+      </w:r>
+      <w:r>
+        <w:rPr>
+          <w:rFonts w:ascii="Arial" w:hAnsi="Arial" w:cs="Arial"/>
+          <w:sz w:val="22"/>
+          <w:szCs w:val="22"/>
+        </w:rPr>
+        <w:t>Index-Organized table or IOT where it stores data in B*Tree index structure. At the time of creating tables this can be specified e.g.</w:t>
+      </w:r>
+    </w:p>
+    <w:p>
+      <w:pPr>
+        <w:pBdr>
+          <w:top w:val="single" w:sz="4" w:space="1" w:color="auto"/>
+          <w:left w:val="single" w:sz="4" w:space="4" w:color="auto"/>
+          <w:bottom w:val="single" w:sz="4" w:space="1" w:color="auto"/>
+          <w:right w:val="single" w:sz="4" w:space="4" w:color="auto"/>
+        </w:pBdr>
+        <w:shd w:val="clear" w:color="auto" w:fill="D9D9D9" w:themeFill="background1" w:themeFillShade="D9"/>
+        <w:rPr>
+          <w:rFonts w:ascii="Arial" w:hAnsi="Arial" w:cs="Arial"/>
+          <w:sz w:val="22"/>
+          <w:szCs w:val="22"/>
+        </w:rPr>
+      </w:pPr>
+      <w:r>
+        <w:rPr>
+          <w:rFonts w:ascii="Arial" w:hAnsi="Arial" w:cs="Arial"/>
+          <w:sz w:val="22"/>
+          <w:szCs w:val="22"/>
+        </w:rPr>
+        <w:t>CREATE TABLE t1 (c1 INTEGER PRIMARY KEY, c2 VARCHAR2(50)) ORGANIZATION INDEX;</w:t>
+      </w:r>
+    </w:p>
+    <w:p>
+      <w:pPr>
+        <w:pBdr>
+          <w:top w:val="single" w:sz="4" w:space="1" w:color="auto"/>
+          <w:left w:val="single" w:sz="4" w:space="4" w:color="auto"/>
+          <w:bottom w:val="single" w:sz="4" w:space="1" w:color="auto"/>
+          <w:right w:val="single" w:sz="4" w:space="4" w:color="auto"/>
+        </w:pBdr>
+        <w:shd w:val="clear" w:color="auto" w:fill="D9D9D9" w:themeFill="background1" w:themeFillShade="D9"/>
+        <w:rPr>
+          <w:rFonts w:ascii="Arial" w:hAnsi="Arial" w:cs="Arial"/>
+          <w:sz w:val="22"/>
+          <w:szCs w:val="22"/>
+        </w:rPr>
+      </w:pPr>
+      <w:r>
+        <w:rPr>
+          <w:rFonts w:ascii="Arial" w:hAnsi="Arial" w:cs="Arial"/>
+          <w:sz w:val="22"/>
+          <w:szCs w:val="22"/>
+        </w:rPr>
+        <w:t>For Heap-Organized table (Default)</w:t>
+      </w:r>
+    </w:p>
+    <w:p>
+      <w:pPr>
+        <w:pBdr>
+          <w:top w:val="single" w:sz="4" w:space="1" w:color="auto"/>
+          <w:left w:val="single" w:sz="4" w:space="4" w:color="auto"/>
+          <w:bottom w:val="single" w:sz="4" w:space="1" w:color="auto"/>
+          <w:right w:val="single" w:sz="4" w:space="4" w:color="auto"/>
+        </w:pBdr>
+        <w:shd w:val="clear" w:color="auto" w:fill="D9D9D9" w:themeFill="background1" w:themeFillShade="D9"/>
+        <w:rPr>
+          <w:rFonts w:ascii="Arial" w:hAnsi="Arial" w:cs="Arial"/>
+          <w:sz w:val="22"/>
+          <w:szCs w:val="22"/>
+        </w:rPr>
+      </w:pPr>
+      <w:r>
+        <w:rPr>
+          <w:rFonts w:ascii="Arial" w:hAnsi="Arial" w:cs="Arial"/>
+          <w:sz w:val="22"/>
+          <w:szCs w:val="22"/>
+        </w:rPr>
+        <w:t xml:space="preserve">CREATE TABLE t1 (c1 INTEGER PRIMARY KEY, c2 </w:t>
+      </w:r>
+      <w:r>
+        <w:rPr>
+          <w:rFonts w:ascii="Arial" w:hAnsi="Arial" w:cs="Arial"/>
+          <w:sz w:val="22"/>
+          <w:szCs w:val="22"/>
+        </w:rPr>
+        <w:t>VARCHAR2(50)) ORGANIZATION HEAP</w:t>
+      </w:r>
+      <w:r>
+        <w:rPr>
+          <w:rFonts w:ascii="Arial" w:hAnsi="Arial" w:cs="Arial"/>
+          <w:sz w:val="22"/>
+          <w:szCs w:val="22"/>
+        </w:rPr>
+        <w:t>;</w:t>
+      </w:r>
+      <w:r>
+        <w:rPr>
+          <w:rFonts w:ascii="Arial" w:hAnsi="Arial" w:cs="Arial"/>
+          <w:vanish/>
+          <w:sz w:val="22"/>
+          <w:szCs w:val="22"/>
+        </w:rPr>
+        <w:t>Summer</w:t>
+      </w:r>
+      <w:r>
+        <w:rPr>
+          <w:rFonts w:ascii="Arial" w:hAnsi="Arial" w:cs="Arial"/>
+          <w:vanish/>
+          <w:sz w:val="22"/>
+          <w:szCs w:val="22"/>
+        </w:rPr>
+        <w:t xml:space="preserve"> 2018</w:t>
+      </w:r>
+    </w:p>
+    <w:p>
+      <w:pPr>
+        <w:rPr>
+          <w:rFonts w:ascii="Arial" w:hAnsi="Arial" w:cs="Arial"/>
+          <w:sz w:val="22"/>
+          <w:szCs w:val="22"/>
+        </w:rPr>
+      </w:pPr>
+    </w:p>
+    <w:p>
+      <w:pPr>
+        <w:rPr>
+          <w:rFonts w:ascii="Arial" w:hAnsi="Arial" w:cs="Arial"/>
+          <w:sz w:val="22"/>
+          <w:szCs w:val="22"/>
+        </w:rPr>
+      </w:pPr>
+      <w:r>
+        <w:rPr>
+          <w:rFonts w:ascii="Arial" w:hAnsi="Arial" w:cs="Arial"/>
+          <w:sz w:val="22"/>
+          <w:szCs w:val="22"/>
+        </w:rPr>
+        <w:t>10. Which types of data structure are used table data and are created when you execute a SQL CREATE INDEX statement? Answer =&gt;</w:t>
+      </w:r>
+    </w:p>
+    <w:p>
+      <w:pPr>
+        <w:pBdr>
+          <w:top w:val="single" w:sz="4" w:space="1" w:color="auto"/>
+          <w:left w:val="single" w:sz="4" w:space="4" w:color="auto"/>
+          <w:bottom w:val="single" w:sz="4" w:space="1" w:color="auto"/>
+          <w:right w:val="single" w:sz="4" w:space="4" w:color="auto"/>
+        </w:pBdr>
+        <w:shd w:val="clear" w:color="auto" w:fill="D9D9D9" w:themeFill="background1" w:themeFillShade="D9"/>
+        <w:rPr>
+          <w:rFonts w:ascii="Arial" w:hAnsi="Arial" w:cs="Arial"/>
+          <w:sz w:val="22"/>
+          <w:szCs w:val="22"/>
+        </w:rPr>
+      </w:pPr>
+      <w:r>
+        <w:rPr>
+          <w:rFonts w:ascii="Arial" w:hAnsi="Arial" w:cs="Arial"/>
+          <w:sz w:val="22"/>
+          <w:szCs w:val="22"/>
+        </w:rPr>
+        <w:t>Most of the popular indices use</w:t>
+      </w:r>
+      <w:r>
+        <w:rPr>
+          <w:rFonts w:ascii="Arial" w:hAnsi="Arial" w:cs="Arial"/>
+          <w:sz w:val="22"/>
+          <w:szCs w:val="22"/>
+        </w:rPr>
+        <w:t xml:space="preserve"> Balanced trees , B+ Trees and hashes.</w:t>
       </w:r>
       <w:r>
         <w:rPr>
@@ -48324,7 +47183,7 @@
         <w:noProof/>
         <w:color w:val="4F81BD" w:themeColor="accent1"/>
       </w:rPr>
-      <w:t>11</w:t>
+      <w:t>8</w:t>
     </w:r>
     <w:r>
       <w:rPr>
@@ -48525,9 +47384,9 @@
             </wp:anchor>
           </w:drawing>
         </mc:Choice>
-        <mc:Fallback xmlns:cx="http://schemas.microsoft.com/office/drawing/2014/chartex" xmlns:cx1="http://schemas.microsoft.com/office/drawing/2015/9/8/chartex" xmlns:w16se="http://schemas.microsoft.com/office/word/2015/wordml/symex">
+        <mc:Fallback>
           <w:pict>
-            <v:rect id="Rectangle 197" o:spid="_x0000_s1029" style="position:absolute;margin-left:0;margin-top:0;width:468.5pt;height:21.3pt;z-index:-251657216;visibility:visible;mso-wrap-style:square;mso-width-percent:1000;mso-height-percent:27;mso-top-percent:45;mso-wrap-distance-left:9.35pt;mso-wrap-distance-top:0;mso-wrap-distance-right:9.35pt;mso-wrap-distance-bottom:0;mso-position-horizontal:center;mso-position-horizontal-relative:margin;mso-position-vertical-relative:page;mso-width-percent:1000;mso-height-percent:27;mso-top-percent:45;mso-width-relative:margin;mso-height-relative:page;v-text-anchor:middle" o:gfxdata="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" o:allowoverlap="f" fillcolor="#4f81bd [3204]" stroked="f" strokeweight="2pt">
+            <v:rect w14:anchorId="7D404CF1" id="Rectangle 197" o:spid="_x0000_s1029" style="position:absolute;margin-left:0;margin-top:0;width:496.8pt;height:23pt;z-index:-251657216;visibility:visible;mso-wrap-style:square;mso-width-percent:1000;mso-height-percent:27;mso-top-percent:45;mso-wrap-distance-left:9.35pt;mso-wrap-distance-top:0;mso-wrap-distance-right:9.35pt;mso-wrap-distance-bottom:0;mso-position-horizontal:center;mso-position-horizontal-relative:margin;mso-position-vertical-relative:page;mso-width-percent:1000;mso-height-percent:27;mso-top-percent:45;mso-width-relative:margin;mso-height-relative:page;v-text-anchor:middle" o:gfxdata="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" o:allowoverlap="f" fillcolor="#4f81bd [3204]" stroked="f" strokeweight="2pt">
               <v:textbox style="mso-fit-shape-to-text:t">
                 <w:txbxContent>
                   <w:sdt>
@@ -54170,7 +53029,7 @@
 </file>
 
 <file path=customXml/itemProps2.xml><?xml version="1.0" encoding="utf-8"?>
-<ds:datastoreItem xmlns:ds="http://schemas.openxmlformats.org/officeDocument/2006/customXml" ds:itemID="{DCF54098-6EA6-D540-B7CF-C9872E8FC770}">
+<ds:datastoreItem xmlns:ds="http://schemas.openxmlformats.org/officeDocument/2006/customXml" ds:itemID="{7C58789D-4A3C-5142-83F7-DCF34F4E1A45}">
   <ds:schemaRefs>
     <ds:schemaRef ds:uri="http://schemas.openxmlformats.org/officeDocument/2006/bibliography"/>
   </ds:schemaRefs>

</xml_diff>